<commit_message>
Solucionando errores de binarios en la linea base
</commit_message>
<xml_diff>
--- a/Desarrollo/SGE/Pruebas/SGE-CP.docx
+++ b/Desarrollo/SGE/Pruebas/SGE-CP.docx
@@ -4,15 +4,10 @@
   <w:body>
     <w:p>
       <w:pPr>
-        <w:pStyle w:val="Prrafodelista"/>
-        <w:numPr>
-          <w:ilvl w:val="0"/>
-          <w:numId w:val="9"/>
-        </w:numPr>
-        <w:spacing w:before="120" w:after="60" w:line="480" w:lineRule="auto"/>
-        <w:jc w:val="both"/>
-        <w:rPr>
-          <w:rFonts w:ascii="Times New Roman" w:hAnsi="Times New Roman" w:cs="Times New Roman"/>
+        <w:spacing w:after="0" w:line="480" w:lineRule="auto"/>
+        <w:jc w:val="center"/>
+        <w:rPr>
+          <w:rFonts w:ascii="Times New Roman" w:eastAsia="Arial" w:hAnsi="Times New Roman" w:cs="Times New Roman"/>
           <w:b/>
           <w:bCs/>
           <w:sz w:val="24"/>
@@ -21,152 +16,69 @@
       </w:pPr>
       <w:r>
         <w:rPr>
-          <w:rFonts w:ascii="Times New Roman" w:eastAsia="Calibri" w:hAnsi="Times New Roman" w:cs="Times New Roman"/>
+          <w:rFonts w:ascii="Times New Roman" w:eastAsia="Arial" w:hAnsi="Times New Roman" w:cs="Times New Roman"/>
           <w:b/>
           <w:bCs/>
-          <w:sz w:val="24"/>
-          <w:szCs w:val="24"/>
-        </w:rPr>
-        <w:t>ESPECIFICACIONES DE LA SALIDA</w:t>
-      </w:r>
-    </w:p>
-    <w:p>
-      <w:pPr>
-        <w:pStyle w:val="Prrafodelista"/>
+          <w:sz w:val="72"/>
+          <w:szCs w:val="72"/>
+          <w:lang w:val="es-US"/>
+        </w:rPr>
+        <w:t>Documento Casos de Prueba Versión 1.0</w:t>
+      </w:r>
+      <w:r>
+        <w:rPr>
+          <w:rFonts w:ascii="Times New Roman" w:hAnsi="Times New Roman" w:cs="Times New Roman"/>
+          <w:sz w:val="24"/>
+          <w:szCs w:val="24"/>
+        </w:rPr>
+        <w:br/>
+      </w:r>
+    </w:p>
+    <w:p>
+      <w:pPr>
+        <w:spacing w:after="120" w:line="480" w:lineRule="auto"/>
+        <w:ind w:left="720"/>
+        <w:jc w:val="both"/>
+        <w:rPr>
+          <w:rFonts w:ascii="Times New Roman" w:eastAsia="Times New Roman" w:hAnsi="Times New Roman" w:cs="Times New Roman"/>
+          <w:sz w:val="24"/>
+          <w:szCs w:val="24"/>
+        </w:rPr>
+      </w:pPr>
+    </w:p>
+    <w:p>
+      <w:pPr>
+        <w:spacing w:after="120" w:line="480" w:lineRule="auto"/>
+        <w:ind w:left="720"/>
+        <w:jc w:val="both"/>
+        <w:rPr>
+          <w:rFonts w:ascii="Times New Roman" w:eastAsia="Times New Roman" w:hAnsi="Times New Roman" w:cs="Times New Roman"/>
+          <w:sz w:val="24"/>
+          <w:szCs w:val="24"/>
+        </w:rPr>
+      </w:pPr>
+    </w:p>
+    <w:p>
+      <w:pPr>
         <w:spacing w:after="200" w:line="480" w:lineRule="auto"/>
-        <w:ind w:left="708"/>
-        <w:jc w:val="both"/>
-        <w:rPr>
-          <w:rFonts w:ascii="Times New Roman" w:eastAsia="Calibri" w:hAnsi="Times New Roman" w:cs="Times New Roman"/>
-          <w:sz w:val="24"/>
-          <w:szCs w:val="24"/>
-        </w:rPr>
-      </w:pPr>
-      <w:r>
-        <w:rPr>
-          <w:rFonts w:ascii="Times New Roman" w:eastAsia="Calibri" w:hAnsi="Times New Roman" w:cs="Times New Roman"/>
-          <w:sz w:val="24"/>
-          <w:szCs w:val="24"/>
-        </w:rPr>
-        <w:t>El sistema permite la visualización de los eventos cercanos a la ubicación del usuario.</w:t>
-      </w:r>
-      <w:bookmarkStart w:id="0" w:name="_Toc23376301"/>
-    </w:p>
-    <w:p>
-      <w:pPr>
-        <w:pStyle w:val="Prrafodelista"/>
-        <w:numPr>
-          <w:ilvl w:val="0"/>
-          <w:numId w:val="9"/>
-        </w:numPr>
-        <w:spacing w:after="200" w:line="480" w:lineRule="auto"/>
-        <w:jc w:val="both"/>
-        <w:rPr>
-          <w:rFonts w:ascii="Times New Roman" w:hAnsi="Times New Roman" w:cs="Times New Roman"/>
-          <w:sz w:val="24"/>
-          <w:szCs w:val="24"/>
-        </w:rPr>
-      </w:pPr>
-      <w:r>
-        <w:rPr>
-          <w:rFonts w:ascii="Times New Roman" w:eastAsia="Calibri" w:hAnsi="Times New Roman" w:cs="Times New Roman"/>
+        <w:jc w:val="center"/>
+        <w:rPr>
+          <w:rFonts w:ascii="Times New Roman" w:eastAsia="Arial" w:hAnsi="Times New Roman" w:cs="Times New Roman"/>
+          <w:sz w:val="24"/>
+          <w:szCs w:val="24"/>
+        </w:rPr>
+      </w:pPr>
+      <w:r>
+        <w:rPr>
+          <w:rFonts w:ascii="Times New Roman" w:eastAsia="Arial" w:hAnsi="Times New Roman" w:cs="Times New Roman"/>
           <w:b/>
           <w:bCs/>
           <w:sz w:val="24"/>
           <w:szCs w:val="24"/>
-        </w:rPr>
-        <w:t>NECESIDADES AMBIENTALES</w:t>
-      </w:r>
-      <w:bookmarkEnd w:id="0"/>
-    </w:p>
-    <w:p>
-      <w:pPr>
-        <w:pStyle w:val="Ttulo2"/>
-        <w:numPr>
-          <w:ilvl w:val="1"/>
-          <w:numId w:val="9"/>
-        </w:numPr>
-        <w:spacing w:line="480" w:lineRule="auto"/>
-        <w:jc w:val="both"/>
-        <w:rPr>
-          <w:rFonts w:ascii="Times New Roman" w:eastAsia="Calibri" w:hAnsi="Times New Roman" w:cs="Times New Roman"/>
-          <w:b/>
-          <w:bCs/>
-          <w:color w:val="auto"/>
-          <w:sz w:val="24"/>
-          <w:szCs w:val="24"/>
-        </w:rPr>
-      </w:pPr>
-      <w:bookmarkStart w:id="1" w:name="_Toc23376302"/>
-      <w:r>
-        <w:rPr>
-          <w:rFonts w:ascii="Times New Roman" w:eastAsia="Calibri" w:hAnsi="Times New Roman" w:cs="Times New Roman"/>
-          <w:b/>
-          <w:bCs/>
-          <w:color w:val="auto"/>
-          <w:sz w:val="24"/>
-          <w:szCs w:val="24"/>
-        </w:rPr>
-        <w:t>HARDWARE</w:t>
-      </w:r>
-      <w:bookmarkEnd w:id="1"/>
-    </w:p>
-    <w:p>
-      <w:pPr>
-        <w:pStyle w:val="Prrafodelista"/>
-        <w:numPr>
-          <w:ilvl w:val="2"/>
-          <w:numId w:val="6"/>
-        </w:numPr>
-        <w:spacing w:before="120" w:after="60" w:line="480" w:lineRule="auto"/>
-        <w:jc w:val="both"/>
-        <w:rPr>
-          <w:rFonts w:ascii="Times New Roman" w:hAnsi="Times New Roman" w:cs="Times New Roman"/>
-          <w:sz w:val="24"/>
-          <w:szCs w:val="24"/>
-        </w:rPr>
-      </w:pPr>
-      <w:r>
-        <w:rPr>
-          <w:rFonts w:ascii="Times New Roman" w:eastAsia="Calibri" w:hAnsi="Times New Roman" w:cs="Times New Roman"/>
-          <w:sz w:val="24"/>
-          <w:szCs w:val="24"/>
-          <w:lang w:val="es-US"/>
-        </w:rPr>
-        <w:t xml:space="preserve">Las pruebas se llevarán a cabo en la configuración de hardware de un Servidor local. </w:t>
-      </w:r>
-    </w:p>
-    <w:p>
-      <w:pPr>
-        <w:pStyle w:val="Ttulo2"/>
-        <w:numPr>
-          <w:ilvl w:val="1"/>
-          <w:numId w:val="9"/>
-        </w:numPr>
-        <w:spacing w:line="480" w:lineRule="auto"/>
-        <w:jc w:val="both"/>
-        <w:rPr>
-          <w:rFonts w:ascii="Times New Roman" w:eastAsia="Calibri" w:hAnsi="Times New Roman" w:cs="Times New Roman"/>
-          <w:b/>
-          <w:bCs/>
-          <w:color w:val="auto"/>
-          <w:sz w:val="24"/>
-          <w:szCs w:val="24"/>
-        </w:rPr>
-      </w:pPr>
-      <w:bookmarkStart w:id="2" w:name="_Toc23376303"/>
-      <w:r>
-        <w:rPr>
-          <w:rFonts w:ascii="Times New Roman" w:eastAsia="Calibri" w:hAnsi="Times New Roman" w:cs="Times New Roman"/>
-          <w:b/>
-          <w:bCs/>
-          <w:color w:val="auto"/>
-          <w:sz w:val="24"/>
-          <w:szCs w:val="24"/>
-        </w:rPr>
-        <w:t>SOFTWARE</w:t>
-      </w:r>
-      <w:bookmarkEnd w:id="2"/>
+          <w:lang w:val="es-PE"/>
+        </w:rPr>
+        <w:t>Integrantes:</w:t>
+      </w:r>
     </w:p>
     <w:p>
       <w:pPr>
@@ -175,80 +87,2512 @@
           <w:ilvl w:val="0"/>
           <w:numId w:val="2"/>
         </w:numPr>
-        <w:spacing w:after="200" w:line="480" w:lineRule="auto"/>
-        <w:ind w:left="1144"/>
-        <w:jc w:val="both"/>
+        <w:spacing w:line="480" w:lineRule="auto"/>
+        <w:jc w:val="center"/>
         <w:rPr>
           <w:rFonts w:ascii="Times New Roman" w:hAnsi="Times New Roman" w:cs="Times New Roman"/>
-          <w:b/>
-          <w:bCs/>
-          <w:sz w:val="24"/>
-          <w:szCs w:val="24"/>
-        </w:rPr>
-      </w:pPr>
-      <w:r>
-        <w:rPr>
-          <w:rFonts w:ascii="Times New Roman" w:eastAsia="Calibri" w:hAnsi="Times New Roman" w:cs="Times New Roman"/>
-          <w:b/>
-          <w:bCs/>
-          <w:sz w:val="24"/>
-          <w:szCs w:val="24"/>
-        </w:rPr>
-        <w:t xml:space="preserve">Sistema Operativo: </w:t>
-      </w:r>
-      <w:r>
-        <w:rPr>
-          <w:rFonts w:ascii="Times New Roman" w:eastAsia="Calibri" w:hAnsi="Times New Roman" w:cs="Times New Roman"/>
-          <w:sz w:val="24"/>
-          <w:szCs w:val="24"/>
-        </w:rPr>
-        <w:t>Windows 10 de 64 bits.</w:t>
-      </w:r>
-    </w:p>
-    <w:p>
-      <w:pPr>
-        <w:pStyle w:val="Prrafodelista"/>
+          <w:sz w:val="24"/>
+          <w:szCs w:val="24"/>
+        </w:rPr>
+      </w:pPr>
+      <w:r>
+        <w:rPr>
+          <w:rFonts w:ascii="Times New Roman" w:eastAsia="Times New Roman" w:hAnsi="Times New Roman" w:cs="Times New Roman"/>
+          <w:sz w:val="24"/>
+          <w:szCs w:val="24"/>
+        </w:rPr>
+        <w:t>La Rosa Menacho José</w:t>
+      </w:r>
+    </w:p>
+    <w:p>
+      <w:pPr>
         <w:numPr>
           <w:ilvl w:val="0"/>
           <w:numId w:val="2"/>
         </w:numPr>
-        <w:spacing w:after="200" w:line="480" w:lineRule="auto"/>
-        <w:ind w:left="1144"/>
-        <w:jc w:val="both"/>
+        <w:spacing w:after="120" w:line="480" w:lineRule="auto"/>
+        <w:jc w:val="center"/>
         <w:rPr>
           <w:rFonts w:ascii="Times New Roman" w:hAnsi="Times New Roman" w:cs="Times New Roman"/>
-          <w:b/>
-          <w:bCs/>
-          <w:sz w:val="24"/>
-          <w:szCs w:val="24"/>
-        </w:rPr>
-      </w:pPr>
-      <w:r>
-        <w:rPr>
-          <w:rFonts w:ascii="Times New Roman" w:eastAsia="Calibri" w:hAnsi="Times New Roman" w:cs="Times New Roman"/>
-          <w:b/>
-          <w:bCs/>
-          <w:sz w:val="24"/>
-          <w:szCs w:val="24"/>
-        </w:rPr>
-        <w:t xml:space="preserve">Software de comunicaciones: </w:t>
-      </w:r>
-      <w:r>
-        <w:rPr>
-          <w:rFonts w:ascii="Times New Roman" w:eastAsia="Calibri" w:hAnsi="Times New Roman" w:cs="Times New Roman"/>
-          <w:sz w:val="24"/>
-          <w:szCs w:val="24"/>
-        </w:rPr>
-        <w:t>Todos los testeadores conectados en línea pondrán a prueba el programa bajo el control del software de comunicación de prueba.</w:t>
-      </w:r>
-    </w:p>
-    <w:p>
-      <w:pPr>
-        <w:pStyle w:val="Prrafodelista"/>
+          <w:sz w:val="24"/>
+          <w:szCs w:val="24"/>
+        </w:rPr>
+      </w:pPr>
+      <w:r>
+        <w:rPr>
+          <w:rFonts w:ascii="Times New Roman" w:eastAsia="Times New Roman" w:hAnsi="Times New Roman" w:cs="Times New Roman"/>
+          <w:sz w:val="24"/>
+          <w:szCs w:val="24"/>
+        </w:rPr>
+        <w:t>Vargas Alfaro Renato Martin</w:t>
+      </w:r>
+    </w:p>
+    <w:p>
+      <w:pPr>
         <w:numPr>
           <w:ilvl w:val="0"/>
           <w:numId w:val="2"/>
         </w:numPr>
+        <w:spacing w:after="120" w:line="480" w:lineRule="auto"/>
+        <w:jc w:val="center"/>
+        <w:rPr>
+          <w:rFonts w:ascii="Times New Roman" w:hAnsi="Times New Roman" w:cs="Times New Roman"/>
+          <w:sz w:val="24"/>
+          <w:szCs w:val="24"/>
+        </w:rPr>
+      </w:pPr>
+      <w:r>
+        <w:rPr>
+          <w:rFonts w:ascii="Times New Roman" w:eastAsia="Times New Roman" w:hAnsi="Times New Roman" w:cs="Times New Roman"/>
+          <w:sz w:val="24"/>
+          <w:szCs w:val="24"/>
+        </w:rPr>
+        <w:t>Vera Vilca Diego Steven</w:t>
+      </w:r>
+    </w:p>
+    <w:p>
+      <w:pPr>
+        <w:numPr>
+          <w:ilvl w:val="0"/>
+          <w:numId w:val="2"/>
+        </w:numPr>
+        <w:spacing w:after="120" w:line="480" w:lineRule="auto"/>
+        <w:jc w:val="center"/>
+        <w:rPr>
+          <w:rFonts w:ascii="Times New Roman" w:hAnsi="Times New Roman" w:cs="Times New Roman"/>
+          <w:sz w:val="24"/>
+          <w:szCs w:val="24"/>
+        </w:rPr>
+      </w:pPr>
+      <w:r>
+        <w:rPr>
+          <w:rFonts w:ascii="Times New Roman" w:eastAsia="Times New Roman" w:hAnsi="Times New Roman" w:cs="Times New Roman"/>
+          <w:sz w:val="24"/>
+          <w:szCs w:val="24"/>
+        </w:rPr>
+        <w:t>Flores Gutiérrez Nahum</w:t>
+      </w:r>
+    </w:p>
+    <w:p>
+      <w:pPr>
+        <w:numPr>
+          <w:ilvl w:val="0"/>
+          <w:numId w:val="2"/>
+        </w:numPr>
+        <w:spacing w:after="120" w:line="480" w:lineRule="auto"/>
+        <w:jc w:val="center"/>
+        <w:rPr>
+          <w:rFonts w:ascii="Times New Roman" w:hAnsi="Times New Roman" w:cs="Times New Roman"/>
+          <w:sz w:val="24"/>
+          <w:szCs w:val="24"/>
+        </w:rPr>
+      </w:pPr>
+      <w:r>
+        <w:rPr>
+          <w:rFonts w:ascii="Times New Roman" w:eastAsia="Times New Roman" w:hAnsi="Times New Roman" w:cs="Times New Roman"/>
+          <w:sz w:val="24"/>
+          <w:szCs w:val="24"/>
+        </w:rPr>
+        <w:t>Diaz Carpio Anthony Moisés</w:t>
+      </w:r>
+    </w:p>
+    <w:p>
+      <w:pPr>
+        <w:numPr>
+          <w:ilvl w:val="0"/>
+          <w:numId w:val="2"/>
+        </w:numPr>
+        <w:spacing w:after="120" w:line="480" w:lineRule="auto"/>
+        <w:jc w:val="center"/>
+        <w:rPr>
+          <w:rFonts w:ascii="Times New Roman" w:hAnsi="Times New Roman" w:cs="Times New Roman"/>
+          <w:sz w:val="24"/>
+          <w:szCs w:val="24"/>
+        </w:rPr>
+      </w:pPr>
+      <w:r>
+        <w:rPr>
+          <w:rFonts w:ascii="Times New Roman" w:eastAsia="Times New Roman" w:hAnsi="Times New Roman" w:cs="Times New Roman"/>
+          <w:sz w:val="24"/>
+          <w:szCs w:val="24"/>
+        </w:rPr>
+        <w:t>Tasso Párraga Franco Giovanni</w:t>
+      </w:r>
+    </w:p>
+    <w:p>
+      <w:pPr>
+        <w:numPr>
+          <w:ilvl w:val="0"/>
+          <w:numId w:val="2"/>
+        </w:numPr>
+        <w:spacing w:after="120" w:line="480" w:lineRule="auto"/>
+        <w:jc w:val="center"/>
+        <w:rPr>
+          <w:rFonts w:ascii="Times New Roman" w:hAnsi="Times New Roman" w:cs="Times New Roman"/>
+          <w:sz w:val="24"/>
+          <w:szCs w:val="24"/>
+        </w:rPr>
+      </w:pPr>
+      <w:r>
+        <w:rPr>
+          <w:rFonts w:ascii="Times New Roman" w:eastAsia="Times New Roman" w:hAnsi="Times New Roman" w:cs="Times New Roman"/>
+          <w:sz w:val="24"/>
+          <w:szCs w:val="24"/>
+        </w:rPr>
+        <w:t>Urtecho Quezada Brandon Lee</w:t>
+      </w:r>
+    </w:p>
+    <w:p>
+      <w:pPr>
+        <w:numPr>
+          <w:ilvl w:val="0"/>
+          <w:numId w:val="2"/>
+        </w:numPr>
+        <w:spacing w:after="120" w:line="480" w:lineRule="auto"/>
+        <w:jc w:val="center"/>
+        <w:rPr>
+          <w:rFonts w:ascii="Times New Roman" w:hAnsi="Times New Roman" w:cs="Times New Roman"/>
+          <w:sz w:val="24"/>
+          <w:szCs w:val="24"/>
+        </w:rPr>
+      </w:pPr>
+      <w:proofErr w:type="spellStart"/>
+      <w:r>
+        <w:rPr>
+          <w:rFonts w:ascii="Times New Roman" w:eastAsia="Times New Roman" w:hAnsi="Times New Roman" w:cs="Times New Roman"/>
+          <w:sz w:val="24"/>
+          <w:szCs w:val="24"/>
+        </w:rPr>
+        <w:t>Ullauri</w:t>
+      </w:r>
+      <w:proofErr w:type="spellEnd"/>
+      <w:r>
+        <w:rPr>
+          <w:rFonts w:ascii="Times New Roman" w:eastAsia="Times New Roman" w:hAnsi="Times New Roman" w:cs="Times New Roman"/>
+          <w:sz w:val="24"/>
+          <w:szCs w:val="24"/>
+        </w:rPr>
+        <w:t xml:space="preserve"> Ramos </w:t>
+      </w:r>
+      <w:proofErr w:type="spellStart"/>
+      <w:r>
+        <w:rPr>
+          <w:rFonts w:ascii="Times New Roman" w:eastAsia="Times New Roman" w:hAnsi="Times New Roman" w:cs="Times New Roman"/>
+          <w:sz w:val="24"/>
+          <w:szCs w:val="24"/>
+        </w:rPr>
+        <w:t>Jeanpier</w:t>
+      </w:r>
+      <w:proofErr w:type="spellEnd"/>
+      <w:r>
+        <w:rPr>
+          <w:rFonts w:ascii="Times New Roman" w:eastAsia="Times New Roman" w:hAnsi="Times New Roman" w:cs="Times New Roman"/>
+          <w:sz w:val="24"/>
+          <w:szCs w:val="24"/>
+        </w:rPr>
+        <w:t xml:space="preserve"> Alex</w:t>
+      </w:r>
+    </w:p>
+    <w:p>
+      <w:pPr>
+        <w:spacing w:after="120" w:line="480" w:lineRule="auto"/>
+        <w:ind w:left="720"/>
+        <w:jc w:val="both"/>
+        <w:rPr>
+          <w:rFonts w:ascii="Times New Roman" w:hAnsi="Times New Roman" w:cs="Times New Roman"/>
+          <w:sz w:val="24"/>
+          <w:szCs w:val="24"/>
+        </w:rPr>
+      </w:pPr>
+    </w:p>
+    <w:p>
+      <w:pPr>
+        <w:spacing w:line="480" w:lineRule="auto"/>
+        <w:jc w:val="both"/>
+        <w:rPr>
+          <w:rFonts w:ascii="Times New Roman" w:hAnsi="Times New Roman" w:cs="Times New Roman"/>
+          <w:sz w:val="24"/>
+          <w:szCs w:val="24"/>
+        </w:rPr>
+      </w:pPr>
+    </w:p>
+    <w:p>
+      <w:pPr>
+        <w:spacing w:line="480" w:lineRule="auto"/>
+        <w:jc w:val="both"/>
+        <w:rPr>
+          <w:rFonts w:ascii="Times New Roman" w:hAnsi="Times New Roman" w:cs="Times New Roman"/>
+          <w:sz w:val="24"/>
+          <w:szCs w:val="24"/>
+        </w:rPr>
+      </w:pPr>
+    </w:p>
+    <w:p>
+      <w:pPr>
+        <w:spacing w:line="480" w:lineRule="auto"/>
+        <w:jc w:val="both"/>
+        <w:rPr>
+          <w:rFonts w:ascii="Times New Roman" w:hAnsi="Times New Roman" w:cs="Times New Roman"/>
+          <w:sz w:val="24"/>
+          <w:szCs w:val="24"/>
+        </w:rPr>
+      </w:pPr>
+    </w:p>
+    <w:p>
+      <w:pPr>
+        <w:spacing w:after="0" w:line="480" w:lineRule="auto"/>
+        <w:jc w:val="both"/>
+        <w:rPr>
+          <w:rFonts w:ascii="Times New Roman" w:eastAsia="Arial" w:hAnsi="Times New Roman" w:cs="Times New Roman"/>
+          <w:b/>
+          <w:bCs/>
+          <w:sz w:val="32"/>
+          <w:szCs w:val="32"/>
+        </w:rPr>
+      </w:pPr>
+      <w:r>
+        <w:rPr>
+          <w:rFonts w:ascii="Times New Roman" w:eastAsia="Arial" w:hAnsi="Times New Roman" w:cs="Times New Roman"/>
+          <w:b/>
+          <w:bCs/>
+          <w:sz w:val="32"/>
+          <w:szCs w:val="32"/>
+          <w:lang w:val="es-US"/>
+        </w:rPr>
+        <w:lastRenderedPageBreak/>
+        <w:t xml:space="preserve">Revisión Histórica </w:t>
+      </w:r>
+    </w:p>
+    <w:p>
+      <w:pPr>
+        <w:spacing w:after="0" w:line="480" w:lineRule="auto"/>
+        <w:jc w:val="both"/>
+        <w:rPr>
+          <w:rFonts w:ascii="Times New Roman" w:eastAsia="Times New Roman" w:hAnsi="Times New Roman" w:cs="Times New Roman"/>
+          <w:sz w:val="24"/>
+          <w:szCs w:val="24"/>
+        </w:rPr>
+      </w:pPr>
+    </w:p>
+    <w:tbl>
+      <w:tblPr>
+        <w:tblStyle w:val="Tablaconcuadrcula"/>
+        <w:tblW w:w="0" w:type="auto"/>
+        <w:jc w:val="center"/>
+        <w:tblLayout w:type="fixed"/>
+        <w:tblLook w:val="0000" w:firstRow="0" w:lastRow="0" w:firstColumn="0" w:lastColumn="0" w:noHBand="0" w:noVBand="0"/>
+      </w:tblPr>
+      <w:tblGrid>
+        <w:gridCol w:w="2256"/>
+        <w:gridCol w:w="2256"/>
+        <w:gridCol w:w="2256"/>
+        <w:gridCol w:w="2256"/>
+      </w:tblGrid>
+      <w:tr>
+        <w:trPr>
+          <w:jc w:val="center"/>
+        </w:trPr>
+        <w:tc>
+          <w:tcPr>
+            <w:tcW w:w="2256" w:type="dxa"/>
+            <w:vAlign w:val="center"/>
+          </w:tcPr>
+          <w:p>
+            <w:pPr>
+              <w:spacing w:after="120" w:line="480" w:lineRule="auto"/>
+              <w:jc w:val="center"/>
+              <w:rPr>
+                <w:rFonts w:ascii="Times New Roman" w:eastAsia="Times New Roman" w:hAnsi="Times New Roman" w:cs="Times New Roman"/>
+                <w:sz w:val="24"/>
+                <w:szCs w:val="24"/>
+                <w:highlight w:val="darkGray"/>
+              </w:rPr>
+            </w:pPr>
+            <w:r>
+              <w:rPr>
+                <w:rFonts w:ascii="Times New Roman" w:eastAsia="Times New Roman" w:hAnsi="Times New Roman" w:cs="Times New Roman"/>
+                <w:b/>
+                <w:bCs/>
+                <w:sz w:val="24"/>
+                <w:szCs w:val="24"/>
+                <w:highlight w:val="darkGray"/>
+                <w:lang w:val="es-US"/>
+              </w:rPr>
+              <w:t>Date</w:t>
+            </w:r>
+          </w:p>
+        </w:tc>
+        <w:tc>
+          <w:tcPr>
+            <w:tcW w:w="2256" w:type="dxa"/>
+            <w:vAlign w:val="center"/>
+          </w:tcPr>
+          <w:p>
+            <w:pPr>
+              <w:spacing w:after="120" w:line="480" w:lineRule="auto"/>
+              <w:jc w:val="center"/>
+              <w:rPr>
+                <w:rFonts w:ascii="Times New Roman" w:eastAsia="Times New Roman" w:hAnsi="Times New Roman" w:cs="Times New Roman"/>
+                <w:sz w:val="24"/>
+                <w:szCs w:val="24"/>
+                <w:highlight w:val="darkGray"/>
+              </w:rPr>
+            </w:pPr>
+            <w:r>
+              <w:rPr>
+                <w:rFonts w:ascii="Times New Roman" w:eastAsia="Times New Roman" w:hAnsi="Times New Roman" w:cs="Times New Roman"/>
+                <w:b/>
+                <w:bCs/>
+                <w:sz w:val="24"/>
+                <w:szCs w:val="24"/>
+                <w:highlight w:val="darkGray"/>
+                <w:lang w:val="es-US"/>
+              </w:rPr>
+              <w:t>Versión</w:t>
+            </w:r>
+          </w:p>
+        </w:tc>
+        <w:tc>
+          <w:tcPr>
+            <w:tcW w:w="2256" w:type="dxa"/>
+            <w:vAlign w:val="center"/>
+          </w:tcPr>
+          <w:p>
+            <w:pPr>
+              <w:spacing w:after="120" w:line="480" w:lineRule="auto"/>
+              <w:jc w:val="center"/>
+              <w:rPr>
+                <w:rFonts w:ascii="Times New Roman" w:eastAsia="Times New Roman" w:hAnsi="Times New Roman" w:cs="Times New Roman"/>
+                <w:sz w:val="24"/>
+                <w:szCs w:val="24"/>
+                <w:highlight w:val="darkGray"/>
+              </w:rPr>
+            </w:pPr>
+            <w:r>
+              <w:rPr>
+                <w:rFonts w:ascii="Times New Roman" w:eastAsia="Times New Roman" w:hAnsi="Times New Roman" w:cs="Times New Roman"/>
+                <w:b/>
+                <w:bCs/>
+                <w:sz w:val="24"/>
+                <w:szCs w:val="24"/>
+                <w:highlight w:val="darkGray"/>
+                <w:lang w:val="es-US"/>
+              </w:rPr>
+              <w:t>Descripción</w:t>
+            </w:r>
+          </w:p>
+        </w:tc>
+        <w:tc>
+          <w:tcPr>
+            <w:tcW w:w="2256" w:type="dxa"/>
+            <w:vAlign w:val="center"/>
+          </w:tcPr>
+          <w:p>
+            <w:pPr>
+              <w:spacing w:after="120" w:line="480" w:lineRule="auto"/>
+              <w:jc w:val="center"/>
+              <w:rPr>
+                <w:rFonts w:ascii="Times New Roman" w:eastAsia="Times New Roman" w:hAnsi="Times New Roman" w:cs="Times New Roman"/>
+                <w:sz w:val="24"/>
+                <w:szCs w:val="24"/>
+                <w:highlight w:val="darkGray"/>
+              </w:rPr>
+            </w:pPr>
+            <w:r>
+              <w:rPr>
+                <w:rFonts w:ascii="Times New Roman" w:eastAsia="Times New Roman" w:hAnsi="Times New Roman" w:cs="Times New Roman"/>
+                <w:b/>
+                <w:bCs/>
+                <w:sz w:val="24"/>
+                <w:szCs w:val="24"/>
+                <w:highlight w:val="darkGray"/>
+                <w:lang w:val="es-US"/>
+              </w:rPr>
+              <w:t>Autor</w:t>
+            </w:r>
+          </w:p>
+        </w:tc>
+      </w:tr>
+      <w:tr>
+        <w:trPr>
+          <w:jc w:val="center"/>
+        </w:trPr>
+        <w:tc>
+          <w:tcPr>
+            <w:tcW w:w="2256" w:type="dxa"/>
+            <w:vAlign w:val="center"/>
+          </w:tcPr>
+          <w:p>
+            <w:pPr>
+              <w:spacing w:line="480" w:lineRule="auto"/>
+              <w:jc w:val="center"/>
+              <w:rPr>
+                <w:rFonts w:ascii="Times New Roman" w:eastAsia="Times New Roman" w:hAnsi="Times New Roman" w:cs="Times New Roman"/>
+                <w:sz w:val="24"/>
+                <w:szCs w:val="24"/>
+              </w:rPr>
+            </w:pPr>
+            <w:r>
+              <w:rPr>
+                <w:rFonts w:ascii="Times New Roman" w:eastAsia="Times New Roman" w:hAnsi="Times New Roman" w:cs="Times New Roman"/>
+                <w:sz w:val="24"/>
+                <w:szCs w:val="24"/>
+                <w:lang w:val="es-US"/>
+              </w:rPr>
+              <w:t>&lt;29/octubre/2019&gt;</w:t>
+            </w:r>
+          </w:p>
+        </w:tc>
+        <w:tc>
+          <w:tcPr>
+            <w:tcW w:w="2256" w:type="dxa"/>
+            <w:vAlign w:val="center"/>
+          </w:tcPr>
+          <w:p>
+            <w:pPr>
+              <w:spacing w:after="120" w:line="480" w:lineRule="auto"/>
+              <w:jc w:val="center"/>
+              <w:rPr>
+                <w:rFonts w:ascii="Times New Roman" w:eastAsia="Times New Roman" w:hAnsi="Times New Roman" w:cs="Times New Roman"/>
+                <w:sz w:val="24"/>
+                <w:szCs w:val="24"/>
+              </w:rPr>
+            </w:pPr>
+            <w:r>
+              <w:rPr>
+                <w:rFonts w:ascii="Times New Roman" w:eastAsia="Times New Roman" w:hAnsi="Times New Roman" w:cs="Times New Roman"/>
+                <w:sz w:val="24"/>
+                <w:szCs w:val="24"/>
+                <w:lang w:val="es-US"/>
+              </w:rPr>
+              <w:t>&lt;1.0&gt;</w:t>
+            </w:r>
+          </w:p>
+        </w:tc>
+        <w:tc>
+          <w:tcPr>
+            <w:tcW w:w="2256" w:type="dxa"/>
+            <w:vAlign w:val="center"/>
+          </w:tcPr>
+          <w:p>
+            <w:pPr>
+              <w:spacing w:after="120" w:line="480" w:lineRule="auto"/>
+              <w:jc w:val="center"/>
+              <w:rPr>
+                <w:rFonts w:ascii="Times New Roman" w:eastAsia="Times New Roman" w:hAnsi="Times New Roman" w:cs="Times New Roman"/>
+                <w:sz w:val="24"/>
+                <w:szCs w:val="24"/>
+              </w:rPr>
+            </w:pPr>
+          </w:p>
+        </w:tc>
+        <w:tc>
+          <w:tcPr>
+            <w:tcW w:w="2256" w:type="dxa"/>
+            <w:vAlign w:val="center"/>
+          </w:tcPr>
+          <w:p>
+            <w:pPr>
+              <w:spacing w:after="120" w:line="480" w:lineRule="auto"/>
+              <w:jc w:val="center"/>
+              <w:rPr>
+                <w:rFonts w:ascii="Times New Roman" w:eastAsia="Times New Roman" w:hAnsi="Times New Roman" w:cs="Times New Roman"/>
+                <w:sz w:val="24"/>
+                <w:szCs w:val="24"/>
+              </w:rPr>
+            </w:pPr>
+          </w:p>
+        </w:tc>
+      </w:tr>
+    </w:tbl>
+    <w:p>
+      <w:pPr>
+        <w:spacing w:after="120" w:line="480" w:lineRule="auto"/>
+        <w:ind w:left="720"/>
+        <w:jc w:val="both"/>
+        <w:rPr>
+          <w:rFonts w:ascii="Times New Roman" w:eastAsia="Times New Roman" w:hAnsi="Times New Roman" w:cs="Times New Roman"/>
+          <w:sz w:val="24"/>
+          <w:szCs w:val="24"/>
+        </w:rPr>
+      </w:pPr>
+    </w:p>
+    <w:p>
+      <w:pPr>
+        <w:spacing w:after="0" w:line="480" w:lineRule="auto"/>
+        <w:jc w:val="both"/>
+        <w:rPr>
+          <w:rFonts w:ascii="Times New Roman" w:eastAsia="Times New Roman" w:hAnsi="Times New Roman" w:cs="Times New Roman"/>
+          <w:sz w:val="24"/>
+          <w:szCs w:val="24"/>
+        </w:rPr>
+      </w:pPr>
+      <w:r>
+        <w:rPr>
+          <w:rFonts w:ascii="Times New Roman" w:hAnsi="Times New Roman" w:cs="Times New Roman"/>
+          <w:sz w:val="24"/>
+          <w:szCs w:val="24"/>
+        </w:rPr>
+        <w:br w:type="page"/>
+      </w:r>
+    </w:p>
+    <w:sdt>
+      <w:sdtPr>
+        <w:rPr>
+          <w:rFonts w:ascii="Times New Roman" w:eastAsiaTheme="minorHAnsi" w:hAnsi="Times New Roman" w:cs="Times New Roman"/>
+          <w:color w:val="auto"/>
+          <w:sz w:val="24"/>
+          <w:szCs w:val="24"/>
+          <w:lang w:val="es-ES"/>
+        </w:rPr>
+        <w:id w:val="-677349836"/>
+        <w:docPartObj>
+          <w:docPartGallery w:val="Table of Contents"/>
+          <w:docPartUnique/>
+        </w:docPartObj>
+      </w:sdtPr>
+      <w:sdtEndPr>
+        <w:rPr>
+          <w:b/>
+          <w:bCs/>
+          <w:noProof/>
+        </w:rPr>
+      </w:sdtEndPr>
+      <w:sdtContent>
+        <w:p>
+          <w:pPr>
+            <w:pStyle w:val="TtuloTDC"/>
+            <w:spacing w:line="480" w:lineRule="auto"/>
+            <w:jc w:val="both"/>
+            <w:rPr>
+              <w:rFonts w:ascii="Times New Roman" w:hAnsi="Times New Roman" w:cs="Times New Roman"/>
+              <w:b/>
+              <w:bCs/>
+              <w:color w:val="auto"/>
+              <w:sz w:val="24"/>
+              <w:szCs w:val="24"/>
+            </w:rPr>
+          </w:pPr>
+          <w:r>
+            <w:rPr>
+              <w:rFonts w:ascii="Times New Roman" w:hAnsi="Times New Roman" w:cs="Times New Roman"/>
+              <w:b/>
+              <w:bCs/>
+              <w:color w:val="auto"/>
+              <w:sz w:val="24"/>
+              <w:szCs w:val="24"/>
+            </w:rPr>
+            <w:t>ÍNDICE</w:t>
+          </w:r>
+        </w:p>
+        <w:p>
+          <w:pPr>
+            <w:pStyle w:val="TDC1"/>
+            <w:tabs>
+              <w:tab w:val="left" w:pos="440"/>
+              <w:tab w:val="right" w:leader="dot" w:pos="9016"/>
+            </w:tabs>
+            <w:spacing w:line="480" w:lineRule="auto"/>
+            <w:jc w:val="both"/>
+            <w:rPr>
+              <w:rFonts w:ascii="Times New Roman" w:eastAsiaTheme="minorEastAsia" w:hAnsi="Times New Roman" w:cs="Times New Roman"/>
+              <w:noProof/>
+              <w:sz w:val="24"/>
+              <w:szCs w:val="24"/>
+              <w:lang w:val="en-US"/>
+            </w:rPr>
+          </w:pPr>
+          <w:r>
+            <w:rPr>
+              <w:rFonts w:ascii="Times New Roman" w:hAnsi="Times New Roman" w:cs="Times New Roman"/>
+              <w:sz w:val="24"/>
+              <w:szCs w:val="24"/>
+            </w:rPr>
+            <w:fldChar w:fldCharType="begin"/>
+          </w:r>
+          <w:r>
+            <w:rPr>
+              <w:rFonts w:ascii="Times New Roman" w:hAnsi="Times New Roman" w:cs="Times New Roman"/>
+              <w:sz w:val="24"/>
+              <w:szCs w:val="24"/>
+            </w:rPr>
+            <w:instrText xml:space="preserve"> TOC \o "1-3" \h \z \u </w:instrText>
+          </w:r>
+          <w:r>
+            <w:rPr>
+              <w:rFonts w:ascii="Times New Roman" w:hAnsi="Times New Roman" w:cs="Times New Roman"/>
+              <w:sz w:val="24"/>
+              <w:szCs w:val="24"/>
+            </w:rPr>
+            <w:fldChar w:fldCharType="separate"/>
+          </w:r>
+          <w:hyperlink w:anchor="_Toc23376296" w:history="1">
+            <w:r>
+              <w:rPr>
+                <w:rStyle w:val="Hipervnculo"/>
+                <w:rFonts w:ascii="Times New Roman" w:eastAsia="Calibri" w:hAnsi="Times New Roman" w:cs="Times New Roman"/>
+                <w:b/>
+                <w:bCs/>
+                <w:noProof/>
+                <w:color w:val="auto"/>
+                <w:sz w:val="24"/>
+                <w:szCs w:val="24"/>
+              </w:rPr>
+              <w:t>1.</w:t>
+            </w:r>
+            <w:r>
+              <w:rPr>
+                <w:rFonts w:ascii="Times New Roman" w:eastAsiaTheme="minorEastAsia" w:hAnsi="Times New Roman" w:cs="Times New Roman"/>
+                <w:noProof/>
+                <w:sz w:val="24"/>
+                <w:szCs w:val="24"/>
+                <w:lang w:val="en-US"/>
+              </w:rPr>
+              <w:tab/>
+            </w:r>
+            <w:r>
+              <w:rPr>
+                <w:rStyle w:val="Hipervnculo"/>
+                <w:rFonts w:ascii="Times New Roman" w:eastAsia="Calibri" w:hAnsi="Times New Roman" w:cs="Times New Roman"/>
+                <w:b/>
+                <w:bCs/>
+                <w:noProof/>
+                <w:color w:val="auto"/>
+                <w:sz w:val="24"/>
+                <w:szCs w:val="24"/>
+              </w:rPr>
+              <w:t>OBJETIVO</w:t>
+            </w:r>
+            <w:r>
+              <w:rPr>
+                <w:rFonts w:ascii="Times New Roman" w:hAnsi="Times New Roman" w:cs="Times New Roman"/>
+                <w:noProof/>
+                <w:webHidden/>
+                <w:sz w:val="24"/>
+                <w:szCs w:val="24"/>
+              </w:rPr>
+              <w:tab/>
+            </w:r>
+            <w:r>
+              <w:rPr>
+                <w:rFonts w:ascii="Times New Roman" w:hAnsi="Times New Roman" w:cs="Times New Roman"/>
+                <w:noProof/>
+                <w:webHidden/>
+                <w:sz w:val="24"/>
+                <w:szCs w:val="24"/>
+              </w:rPr>
+              <w:fldChar w:fldCharType="begin"/>
+            </w:r>
+            <w:r>
+              <w:rPr>
+                <w:rFonts w:ascii="Times New Roman" w:hAnsi="Times New Roman" w:cs="Times New Roman"/>
+                <w:noProof/>
+                <w:webHidden/>
+                <w:sz w:val="24"/>
+                <w:szCs w:val="24"/>
+              </w:rPr>
+              <w:instrText xml:space="preserve"> PAGEREF _Toc23376296 \h </w:instrText>
+            </w:r>
+            <w:r>
+              <w:rPr>
+                <w:rFonts w:ascii="Times New Roman" w:hAnsi="Times New Roman" w:cs="Times New Roman"/>
+                <w:noProof/>
+                <w:webHidden/>
+                <w:sz w:val="24"/>
+                <w:szCs w:val="24"/>
+              </w:rPr>
+            </w:r>
+            <w:r>
+              <w:rPr>
+                <w:rFonts w:ascii="Times New Roman" w:hAnsi="Times New Roman" w:cs="Times New Roman"/>
+                <w:noProof/>
+                <w:webHidden/>
+                <w:sz w:val="24"/>
+                <w:szCs w:val="24"/>
+              </w:rPr>
+              <w:fldChar w:fldCharType="separate"/>
+            </w:r>
+            <w:r>
+              <w:rPr>
+                <w:rFonts w:ascii="Times New Roman" w:hAnsi="Times New Roman" w:cs="Times New Roman"/>
+                <w:noProof/>
+                <w:webHidden/>
+                <w:sz w:val="24"/>
+                <w:szCs w:val="24"/>
+              </w:rPr>
+              <w:t>4</w:t>
+            </w:r>
+            <w:r>
+              <w:rPr>
+                <w:rFonts w:ascii="Times New Roman" w:hAnsi="Times New Roman" w:cs="Times New Roman"/>
+                <w:noProof/>
+                <w:webHidden/>
+                <w:sz w:val="24"/>
+                <w:szCs w:val="24"/>
+              </w:rPr>
+              <w:fldChar w:fldCharType="end"/>
+            </w:r>
+          </w:hyperlink>
+        </w:p>
+        <w:p>
+          <w:pPr>
+            <w:pStyle w:val="TDC1"/>
+            <w:tabs>
+              <w:tab w:val="left" w:pos="440"/>
+              <w:tab w:val="right" w:leader="dot" w:pos="9016"/>
+            </w:tabs>
+            <w:spacing w:line="480" w:lineRule="auto"/>
+            <w:jc w:val="both"/>
+            <w:rPr>
+              <w:rFonts w:ascii="Times New Roman" w:eastAsiaTheme="minorEastAsia" w:hAnsi="Times New Roman" w:cs="Times New Roman"/>
+              <w:noProof/>
+              <w:sz w:val="24"/>
+              <w:szCs w:val="24"/>
+              <w:lang w:val="en-US"/>
+            </w:rPr>
+          </w:pPr>
+          <w:hyperlink w:anchor="_Toc23376297" w:history="1">
+            <w:r>
+              <w:rPr>
+                <w:rStyle w:val="Hipervnculo"/>
+                <w:rFonts w:ascii="Times New Roman" w:eastAsia="Calibri" w:hAnsi="Times New Roman" w:cs="Times New Roman"/>
+                <w:b/>
+                <w:bCs/>
+                <w:noProof/>
+                <w:color w:val="auto"/>
+                <w:sz w:val="24"/>
+                <w:szCs w:val="24"/>
+              </w:rPr>
+              <w:t>2.</w:t>
+            </w:r>
+            <w:r>
+              <w:rPr>
+                <w:rFonts w:ascii="Times New Roman" w:eastAsiaTheme="minorEastAsia" w:hAnsi="Times New Roman" w:cs="Times New Roman"/>
+                <w:noProof/>
+                <w:sz w:val="24"/>
+                <w:szCs w:val="24"/>
+                <w:lang w:val="en-US"/>
+              </w:rPr>
+              <w:tab/>
+            </w:r>
+            <w:r>
+              <w:rPr>
+                <w:rStyle w:val="Hipervnculo"/>
+                <w:rFonts w:ascii="Times New Roman" w:eastAsia="Calibri" w:hAnsi="Times New Roman" w:cs="Times New Roman"/>
+                <w:b/>
+                <w:bCs/>
+                <w:noProof/>
+                <w:color w:val="auto"/>
+                <w:sz w:val="24"/>
+                <w:szCs w:val="24"/>
+              </w:rPr>
+              <w:t>CONTORNO</w:t>
+            </w:r>
+            <w:r>
+              <w:rPr>
+                <w:rFonts w:ascii="Times New Roman" w:hAnsi="Times New Roman" w:cs="Times New Roman"/>
+                <w:noProof/>
+                <w:webHidden/>
+                <w:sz w:val="24"/>
+                <w:szCs w:val="24"/>
+              </w:rPr>
+              <w:tab/>
+            </w:r>
+            <w:r>
+              <w:rPr>
+                <w:rFonts w:ascii="Times New Roman" w:hAnsi="Times New Roman" w:cs="Times New Roman"/>
+                <w:noProof/>
+                <w:webHidden/>
+                <w:sz w:val="24"/>
+                <w:szCs w:val="24"/>
+              </w:rPr>
+              <w:fldChar w:fldCharType="begin"/>
+            </w:r>
+            <w:r>
+              <w:rPr>
+                <w:rFonts w:ascii="Times New Roman" w:hAnsi="Times New Roman" w:cs="Times New Roman"/>
+                <w:noProof/>
+                <w:webHidden/>
+                <w:sz w:val="24"/>
+                <w:szCs w:val="24"/>
+              </w:rPr>
+              <w:instrText xml:space="preserve"> PAGEREF _Toc23376297 \h </w:instrText>
+            </w:r>
+            <w:r>
+              <w:rPr>
+                <w:rFonts w:ascii="Times New Roman" w:hAnsi="Times New Roman" w:cs="Times New Roman"/>
+                <w:noProof/>
+                <w:webHidden/>
+                <w:sz w:val="24"/>
+                <w:szCs w:val="24"/>
+              </w:rPr>
+            </w:r>
+            <w:r>
+              <w:rPr>
+                <w:rFonts w:ascii="Times New Roman" w:hAnsi="Times New Roman" w:cs="Times New Roman"/>
+                <w:noProof/>
+                <w:webHidden/>
+                <w:sz w:val="24"/>
+                <w:szCs w:val="24"/>
+              </w:rPr>
+              <w:fldChar w:fldCharType="separate"/>
+            </w:r>
+            <w:r>
+              <w:rPr>
+                <w:rFonts w:ascii="Times New Roman" w:hAnsi="Times New Roman" w:cs="Times New Roman"/>
+                <w:noProof/>
+                <w:webHidden/>
+                <w:sz w:val="24"/>
+                <w:szCs w:val="24"/>
+              </w:rPr>
+              <w:t>4</w:t>
+            </w:r>
+            <w:r>
+              <w:rPr>
+                <w:rFonts w:ascii="Times New Roman" w:hAnsi="Times New Roman" w:cs="Times New Roman"/>
+                <w:noProof/>
+                <w:webHidden/>
+                <w:sz w:val="24"/>
+                <w:szCs w:val="24"/>
+              </w:rPr>
+              <w:fldChar w:fldCharType="end"/>
+            </w:r>
+          </w:hyperlink>
+        </w:p>
+        <w:p>
+          <w:pPr>
+            <w:pStyle w:val="TDC2"/>
+            <w:tabs>
+              <w:tab w:val="left" w:pos="880"/>
+              <w:tab w:val="right" w:leader="dot" w:pos="9016"/>
+            </w:tabs>
+            <w:spacing w:line="480" w:lineRule="auto"/>
+            <w:jc w:val="both"/>
+            <w:rPr>
+              <w:rFonts w:ascii="Times New Roman" w:eastAsiaTheme="minorEastAsia" w:hAnsi="Times New Roman" w:cs="Times New Roman"/>
+              <w:noProof/>
+              <w:sz w:val="24"/>
+              <w:szCs w:val="24"/>
+              <w:lang w:val="en-US"/>
+            </w:rPr>
+          </w:pPr>
+          <w:hyperlink w:anchor="_Toc23376298" w:history="1">
+            <w:r>
+              <w:rPr>
+                <w:rStyle w:val="Hipervnculo"/>
+                <w:rFonts w:ascii="Times New Roman" w:eastAsia="Calibri" w:hAnsi="Times New Roman" w:cs="Times New Roman"/>
+                <w:b/>
+                <w:bCs/>
+                <w:noProof/>
+                <w:color w:val="auto"/>
+                <w:sz w:val="24"/>
+                <w:szCs w:val="24"/>
+              </w:rPr>
+              <w:t>2.1.</w:t>
+            </w:r>
+            <w:r>
+              <w:rPr>
+                <w:rFonts w:ascii="Times New Roman" w:eastAsiaTheme="minorEastAsia" w:hAnsi="Times New Roman" w:cs="Times New Roman"/>
+                <w:noProof/>
+                <w:sz w:val="24"/>
+                <w:szCs w:val="24"/>
+                <w:lang w:val="en-US"/>
+              </w:rPr>
+              <w:tab/>
+            </w:r>
+            <w:r>
+              <w:rPr>
+                <w:rStyle w:val="Hipervnculo"/>
+                <w:rFonts w:ascii="Times New Roman" w:eastAsia="Calibri" w:hAnsi="Times New Roman" w:cs="Times New Roman"/>
+                <w:b/>
+                <w:bCs/>
+                <w:noProof/>
+                <w:color w:val="auto"/>
+                <w:sz w:val="24"/>
+                <w:szCs w:val="24"/>
+              </w:rPr>
+              <w:t>IDENTIFICADOR DE LA ESPECIFICACIÓN DE CASO DE PRUEBA</w:t>
+            </w:r>
+            <w:r>
+              <w:rPr>
+                <w:rFonts w:ascii="Times New Roman" w:hAnsi="Times New Roman" w:cs="Times New Roman"/>
+                <w:noProof/>
+                <w:webHidden/>
+                <w:sz w:val="24"/>
+                <w:szCs w:val="24"/>
+              </w:rPr>
+              <w:tab/>
+            </w:r>
+            <w:r>
+              <w:rPr>
+                <w:rFonts w:ascii="Times New Roman" w:hAnsi="Times New Roman" w:cs="Times New Roman"/>
+                <w:noProof/>
+                <w:webHidden/>
+                <w:sz w:val="24"/>
+                <w:szCs w:val="24"/>
+              </w:rPr>
+              <w:fldChar w:fldCharType="begin"/>
+            </w:r>
+            <w:r>
+              <w:rPr>
+                <w:rFonts w:ascii="Times New Roman" w:hAnsi="Times New Roman" w:cs="Times New Roman"/>
+                <w:noProof/>
+                <w:webHidden/>
+                <w:sz w:val="24"/>
+                <w:szCs w:val="24"/>
+              </w:rPr>
+              <w:instrText xml:space="preserve"> PAGEREF _Toc23376298 \h </w:instrText>
+            </w:r>
+            <w:r>
+              <w:rPr>
+                <w:rFonts w:ascii="Times New Roman" w:hAnsi="Times New Roman" w:cs="Times New Roman"/>
+                <w:noProof/>
+                <w:webHidden/>
+                <w:sz w:val="24"/>
+                <w:szCs w:val="24"/>
+              </w:rPr>
+            </w:r>
+            <w:r>
+              <w:rPr>
+                <w:rFonts w:ascii="Times New Roman" w:hAnsi="Times New Roman" w:cs="Times New Roman"/>
+                <w:noProof/>
+                <w:webHidden/>
+                <w:sz w:val="24"/>
+                <w:szCs w:val="24"/>
+              </w:rPr>
+              <w:fldChar w:fldCharType="separate"/>
+            </w:r>
+            <w:r>
+              <w:rPr>
+                <w:rFonts w:ascii="Times New Roman" w:hAnsi="Times New Roman" w:cs="Times New Roman"/>
+                <w:noProof/>
+                <w:webHidden/>
+                <w:sz w:val="24"/>
+                <w:szCs w:val="24"/>
+              </w:rPr>
+              <w:t>4</w:t>
+            </w:r>
+            <w:r>
+              <w:rPr>
+                <w:rFonts w:ascii="Times New Roman" w:hAnsi="Times New Roman" w:cs="Times New Roman"/>
+                <w:noProof/>
+                <w:webHidden/>
+                <w:sz w:val="24"/>
+                <w:szCs w:val="24"/>
+              </w:rPr>
+              <w:fldChar w:fldCharType="end"/>
+            </w:r>
+          </w:hyperlink>
+        </w:p>
+        <w:p>
+          <w:pPr>
+            <w:pStyle w:val="TDC2"/>
+            <w:tabs>
+              <w:tab w:val="left" w:pos="880"/>
+              <w:tab w:val="right" w:leader="dot" w:pos="9016"/>
+            </w:tabs>
+            <w:spacing w:line="480" w:lineRule="auto"/>
+            <w:jc w:val="both"/>
+            <w:rPr>
+              <w:rFonts w:ascii="Times New Roman" w:eastAsiaTheme="minorEastAsia" w:hAnsi="Times New Roman" w:cs="Times New Roman"/>
+              <w:noProof/>
+              <w:sz w:val="24"/>
+              <w:szCs w:val="24"/>
+              <w:lang w:val="en-US"/>
+            </w:rPr>
+          </w:pPr>
+          <w:hyperlink w:anchor="_Toc23376299" w:history="1">
+            <w:r>
+              <w:rPr>
+                <w:rStyle w:val="Hipervnculo"/>
+                <w:rFonts w:ascii="Times New Roman" w:eastAsia="Calibri" w:hAnsi="Times New Roman" w:cs="Times New Roman"/>
+                <w:b/>
+                <w:bCs/>
+                <w:noProof/>
+                <w:color w:val="auto"/>
+                <w:sz w:val="24"/>
+                <w:szCs w:val="24"/>
+              </w:rPr>
+              <w:t>2.2.</w:t>
+            </w:r>
+            <w:r>
+              <w:rPr>
+                <w:rFonts w:ascii="Times New Roman" w:eastAsiaTheme="minorEastAsia" w:hAnsi="Times New Roman" w:cs="Times New Roman"/>
+                <w:noProof/>
+                <w:sz w:val="24"/>
+                <w:szCs w:val="24"/>
+                <w:lang w:val="en-US"/>
+              </w:rPr>
+              <w:tab/>
+            </w:r>
+            <w:r>
+              <w:rPr>
+                <w:rStyle w:val="Hipervnculo"/>
+                <w:rFonts w:ascii="Times New Roman" w:eastAsia="Calibri" w:hAnsi="Times New Roman" w:cs="Times New Roman"/>
+                <w:b/>
+                <w:bCs/>
+                <w:noProof/>
+                <w:color w:val="auto"/>
+                <w:sz w:val="24"/>
+                <w:szCs w:val="24"/>
+              </w:rPr>
+              <w:t>ARTÍCULOS DE PRUEBA</w:t>
+            </w:r>
+            <w:r>
+              <w:rPr>
+                <w:rFonts w:ascii="Times New Roman" w:hAnsi="Times New Roman" w:cs="Times New Roman"/>
+                <w:noProof/>
+                <w:webHidden/>
+                <w:sz w:val="24"/>
+                <w:szCs w:val="24"/>
+              </w:rPr>
+              <w:tab/>
+            </w:r>
+            <w:r>
+              <w:rPr>
+                <w:rFonts w:ascii="Times New Roman" w:hAnsi="Times New Roman" w:cs="Times New Roman"/>
+                <w:noProof/>
+                <w:webHidden/>
+                <w:sz w:val="24"/>
+                <w:szCs w:val="24"/>
+              </w:rPr>
+              <w:fldChar w:fldCharType="begin"/>
+            </w:r>
+            <w:r>
+              <w:rPr>
+                <w:rFonts w:ascii="Times New Roman" w:hAnsi="Times New Roman" w:cs="Times New Roman"/>
+                <w:noProof/>
+                <w:webHidden/>
+                <w:sz w:val="24"/>
+                <w:szCs w:val="24"/>
+              </w:rPr>
+              <w:instrText xml:space="preserve"> PAGEREF _Toc23376299 \h </w:instrText>
+            </w:r>
+            <w:r>
+              <w:rPr>
+                <w:rFonts w:ascii="Times New Roman" w:hAnsi="Times New Roman" w:cs="Times New Roman"/>
+                <w:noProof/>
+                <w:webHidden/>
+                <w:sz w:val="24"/>
+                <w:szCs w:val="24"/>
+              </w:rPr>
+            </w:r>
+            <w:r>
+              <w:rPr>
+                <w:rFonts w:ascii="Times New Roman" w:hAnsi="Times New Roman" w:cs="Times New Roman"/>
+                <w:noProof/>
+                <w:webHidden/>
+                <w:sz w:val="24"/>
+                <w:szCs w:val="24"/>
+              </w:rPr>
+              <w:fldChar w:fldCharType="separate"/>
+            </w:r>
+            <w:r>
+              <w:rPr>
+                <w:rFonts w:ascii="Times New Roman" w:hAnsi="Times New Roman" w:cs="Times New Roman"/>
+                <w:noProof/>
+                <w:webHidden/>
+                <w:sz w:val="24"/>
+                <w:szCs w:val="24"/>
+              </w:rPr>
+              <w:t>4</w:t>
+            </w:r>
+            <w:r>
+              <w:rPr>
+                <w:rFonts w:ascii="Times New Roman" w:hAnsi="Times New Roman" w:cs="Times New Roman"/>
+                <w:noProof/>
+                <w:webHidden/>
+                <w:sz w:val="24"/>
+                <w:szCs w:val="24"/>
+              </w:rPr>
+              <w:fldChar w:fldCharType="end"/>
+            </w:r>
+          </w:hyperlink>
+        </w:p>
+        <w:p>
+          <w:pPr>
+            <w:pStyle w:val="TDC1"/>
+            <w:tabs>
+              <w:tab w:val="left" w:pos="440"/>
+              <w:tab w:val="right" w:leader="dot" w:pos="9016"/>
+            </w:tabs>
+            <w:spacing w:line="480" w:lineRule="auto"/>
+            <w:jc w:val="both"/>
+            <w:rPr>
+              <w:rFonts w:ascii="Times New Roman" w:eastAsiaTheme="minorEastAsia" w:hAnsi="Times New Roman" w:cs="Times New Roman"/>
+              <w:noProof/>
+              <w:sz w:val="24"/>
+              <w:szCs w:val="24"/>
+              <w:lang w:val="en-US"/>
+            </w:rPr>
+          </w:pPr>
+          <w:hyperlink w:anchor="_Toc23376300" w:history="1">
+            <w:r>
+              <w:rPr>
+                <w:rStyle w:val="Hipervnculo"/>
+                <w:rFonts w:ascii="Times New Roman" w:eastAsia="Calibri" w:hAnsi="Times New Roman" w:cs="Times New Roman"/>
+                <w:b/>
+                <w:bCs/>
+                <w:noProof/>
+                <w:color w:val="auto"/>
+                <w:sz w:val="24"/>
+                <w:szCs w:val="24"/>
+              </w:rPr>
+              <w:t>3.</w:t>
+            </w:r>
+            <w:r>
+              <w:rPr>
+                <w:rFonts w:ascii="Times New Roman" w:eastAsiaTheme="minorEastAsia" w:hAnsi="Times New Roman" w:cs="Times New Roman"/>
+                <w:noProof/>
+                <w:sz w:val="24"/>
+                <w:szCs w:val="24"/>
+                <w:lang w:val="en-US"/>
+              </w:rPr>
+              <w:tab/>
+            </w:r>
+            <w:r>
+              <w:rPr>
+                <w:rStyle w:val="Hipervnculo"/>
+                <w:rFonts w:ascii="Times New Roman" w:eastAsia="Calibri" w:hAnsi="Times New Roman" w:cs="Times New Roman"/>
+                <w:b/>
+                <w:bCs/>
+                <w:noProof/>
+                <w:color w:val="auto"/>
+                <w:sz w:val="24"/>
+                <w:szCs w:val="24"/>
+              </w:rPr>
+              <w:t>ESPECIFICACIONES DE LA ENTRADA</w:t>
+            </w:r>
+            <w:r>
+              <w:rPr>
+                <w:rFonts w:ascii="Times New Roman" w:hAnsi="Times New Roman" w:cs="Times New Roman"/>
+                <w:noProof/>
+                <w:webHidden/>
+                <w:sz w:val="24"/>
+                <w:szCs w:val="24"/>
+              </w:rPr>
+              <w:tab/>
+            </w:r>
+            <w:r>
+              <w:rPr>
+                <w:rFonts w:ascii="Times New Roman" w:hAnsi="Times New Roman" w:cs="Times New Roman"/>
+                <w:noProof/>
+                <w:webHidden/>
+                <w:sz w:val="24"/>
+                <w:szCs w:val="24"/>
+              </w:rPr>
+              <w:fldChar w:fldCharType="begin"/>
+            </w:r>
+            <w:r>
+              <w:rPr>
+                <w:rFonts w:ascii="Times New Roman" w:hAnsi="Times New Roman" w:cs="Times New Roman"/>
+                <w:noProof/>
+                <w:webHidden/>
+                <w:sz w:val="24"/>
+                <w:szCs w:val="24"/>
+              </w:rPr>
+              <w:instrText xml:space="preserve"> PAGEREF _Toc23376300 \h </w:instrText>
+            </w:r>
+            <w:r>
+              <w:rPr>
+                <w:rFonts w:ascii="Times New Roman" w:hAnsi="Times New Roman" w:cs="Times New Roman"/>
+                <w:noProof/>
+                <w:webHidden/>
+                <w:sz w:val="24"/>
+                <w:szCs w:val="24"/>
+              </w:rPr>
+            </w:r>
+            <w:r>
+              <w:rPr>
+                <w:rFonts w:ascii="Times New Roman" w:hAnsi="Times New Roman" w:cs="Times New Roman"/>
+                <w:noProof/>
+                <w:webHidden/>
+                <w:sz w:val="24"/>
+                <w:szCs w:val="24"/>
+              </w:rPr>
+              <w:fldChar w:fldCharType="separate"/>
+            </w:r>
+            <w:r>
+              <w:rPr>
+                <w:rFonts w:ascii="Times New Roman" w:hAnsi="Times New Roman" w:cs="Times New Roman"/>
+                <w:noProof/>
+                <w:webHidden/>
+                <w:sz w:val="24"/>
+                <w:szCs w:val="24"/>
+              </w:rPr>
+              <w:t>4</w:t>
+            </w:r>
+            <w:r>
+              <w:rPr>
+                <w:rFonts w:ascii="Times New Roman" w:hAnsi="Times New Roman" w:cs="Times New Roman"/>
+                <w:noProof/>
+                <w:webHidden/>
+                <w:sz w:val="24"/>
+                <w:szCs w:val="24"/>
+              </w:rPr>
+              <w:fldChar w:fldCharType="end"/>
+            </w:r>
+          </w:hyperlink>
+        </w:p>
+        <w:p>
+          <w:pPr>
+            <w:pStyle w:val="TDC1"/>
+            <w:tabs>
+              <w:tab w:val="left" w:pos="440"/>
+              <w:tab w:val="right" w:leader="dot" w:pos="9016"/>
+            </w:tabs>
+            <w:spacing w:line="480" w:lineRule="auto"/>
+            <w:jc w:val="both"/>
+            <w:rPr>
+              <w:rFonts w:ascii="Times New Roman" w:eastAsiaTheme="minorEastAsia" w:hAnsi="Times New Roman" w:cs="Times New Roman"/>
+              <w:noProof/>
+              <w:sz w:val="24"/>
+              <w:szCs w:val="24"/>
+              <w:lang w:val="en-US"/>
+            </w:rPr>
+          </w:pPr>
+          <w:hyperlink w:anchor="_Toc23376301" w:history="1">
+            <w:r>
+              <w:rPr>
+                <w:rStyle w:val="Hipervnculo"/>
+                <w:rFonts w:ascii="Times New Roman" w:eastAsia="Calibri" w:hAnsi="Times New Roman" w:cs="Times New Roman"/>
+                <w:b/>
+                <w:bCs/>
+                <w:noProof/>
+                <w:color w:val="auto"/>
+                <w:sz w:val="24"/>
+                <w:szCs w:val="24"/>
+              </w:rPr>
+              <w:t>5.</w:t>
+            </w:r>
+            <w:r>
+              <w:rPr>
+                <w:rFonts w:ascii="Times New Roman" w:eastAsiaTheme="minorEastAsia" w:hAnsi="Times New Roman" w:cs="Times New Roman"/>
+                <w:noProof/>
+                <w:sz w:val="24"/>
+                <w:szCs w:val="24"/>
+                <w:lang w:val="en-US"/>
+              </w:rPr>
+              <w:tab/>
+            </w:r>
+            <w:r>
+              <w:rPr>
+                <w:rStyle w:val="Hipervnculo"/>
+                <w:rFonts w:ascii="Times New Roman" w:eastAsia="Calibri" w:hAnsi="Times New Roman" w:cs="Times New Roman"/>
+                <w:b/>
+                <w:bCs/>
+                <w:noProof/>
+                <w:color w:val="auto"/>
+                <w:sz w:val="24"/>
+                <w:szCs w:val="24"/>
+              </w:rPr>
+              <w:t>NECESIDADES AMBIENTALES</w:t>
+            </w:r>
+            <w:r>
+              <w:rPr>
+                <w:rFonts w:ascii="Times New Roman" w:hAnsi="Times New Roman" w:cs="Times New Roman"/>
+                <w:noProof/>
+                <w:webHidden/>
+                <w:sz w:val="24"/>
+                <w:szCs w:val="24"/>
+              </w:rPr>
+              <w:tab/>
+            </w:r>
+            <w:r>
+              <w:rPr>
+                <w:rFonts w:ascii="Times New Roman" w:hAnsi="Times New Roman" w:cs="Times New Roman"/>
+                <w:noProof/>
+                <w:webHidden/>
+                <w:sz w:val="24"/>
+                <w:szCs w:val="24"/>
+              </w:rPr>
+              <w:fldChar w:fldCharType="begin"/>
+            </w:r>
+            <w:r>
+              <w:rPr>
+                <w:rFonts w:ascii="Times New Roman" w:hAnsi="Times New Roman" w:cs="Times New Roman"/>
+                <w:noProof/>
+                <w:webHidden/>
+                <w:sz w:val="24"/>
+                <w:szCs w:val="24"/>
+              </w:rPr>
+              <w:instrText xml:space="preserve"> PAGEREF _Toc23376301 \h </w:instrText>
+            </w:r>
+            <w:r>
+              <w:rPr>
+                <w:rFonts w:ascii="Times New Roman" w:hAnsi="Times New Roman" w:cs="Times New Roman"/>
+                <w:noProof/>
+                <w:webHidden/>
+                <w:sz w:val="24"/>
+                <w:szCs w:val="24"/>
+              </w:rPr>
+            </w:r>
+            <w:r>
+              <w:rPr>
+                <w:rFonts w:ascii="Times New Roman" w:hAnsi="Times New Roman" w:cs="Times New Roman"/>
+                <w:noProof/>
+                <w:webHidden/>
+                <w:sz w:val="24"/>
+                <w:szCs w:val="24"/>
+              </w:rPr>
+              <w:fldChar w:fldCharType="separate"/>
+            </w:r>
+            <w:r>
+              <w:rPr>
+                <w:rFonts w:ascii="Times New Roman" w:hAnsi="Times New Roman" w:cs="Times New Roman"/>
+                <w:noProof/>
+                <w:webHidden/>
+                <w:sz w:val="24"/>
+                <w:szCs w:val="24"/>
+              </w:rPr>
+              <w:t>4</w:t>
+            </w:r>
+            <w:r>
+              <w:rPr>
+                <w:rFonts w:ascii="Times New Roman" w:hAnsi="Times New Roman" w:cs="Times New Roman"/>
+                <w:noProof/>
+                <w:webHidden/>
+                <w:sz w:val="24"/>
+                <w:szCs w:val="24"/>
+              </w:rPr>
+              <w:fldChar w:fldCharType="end"/>
+            </w:r>
+          </w:hyperlink>
+        </w:p>
+        <w:p>
+          <w:pPr>
+            <w:pStyle w:val="TDC2"/>
+            <w:tabs>
+              <w:tab w:val="left" w:pos="880"/>
+              <w:tab w:val="right" w:leader="dot" w:pos="9016"/>
+            </w:tabs>
+            <w:spacing w:line="480" w:lineRule="auto"/>
+            <w:jc w:val="both"/>
+            <w:rPr>
+              <w:rFonts w:ascii="Times New Roman" w:eastAsiaTheme="minorEastAsia" w:hAnsi="Times New Roman" w:cs="Times New Roman"/>
+              <w:noProof/>
+              <w:sz w:val="24"/>
+              <w:szCs w:val="24"/>
+              <w:lang w:val="en-US"/>
+            </w:rPr>
+          </w:pPr>
+          <w:hyperlink w:anchor="_Toc23376302" w:history="1">
+            <w:r>
+              <w:rPr>
+                <w:rStyle w:val="Hipervnculo"/>
+                <w:rFonts w:ascii="Times New Roman" w:eastAsia="Calibri" w:hAnsi="Times New Roman" w:cs="Times New Roman"/>
+                <w:b/>
+                <w:bCs/>
+                <w:noProof/>
+                <w:color w:val="auto"/>
+                <w:sz w:val="24"/>
+                <w:szCs w:val="24"/>
+              </w:rPr>
+              <w:t>5.1.</w:t>
+            </w:r>
+            <w:r>
+              <w:rPr>
+                <w:rFonts w:ascii="Times New Roman" w:eastAsiaTheme="minorEastAsia" w:hAnsi="Times New Roman" w:cs="Times New Roman"/>
+                <w:noProof/>
+                <w:sz w:val="24"/>
+                <w:szCs w:val="24"/>
+                <w:lang w:val="en-US"/>
+              </w:rPr>
+              <w:tab/>
+            </w:r>
+            <w:r>
+              <w:rPr>
+                <w:rStyle w:val="Hipervnculo"/>
+                <w:rFonts w:ascii="Times New Roman" w:eastAsia="Calibri" w:hAnsi="Times New Roman" w:cs="Times New Roman"/>
+                <w:b/>
+                <w:bCs/>
+                <w:noProof/>
+                <w:color w:val="auto"/>
+                <w:sz w:val="24"/>
+                <w:szCs w:val="24"/>
+              </w:rPr>
+              <w:t>HARDWARE</w:t>
+            </w:r>
+            <w:r>
+              <w:rPr>
+                <w:rFonts w:ascii="Times New Roman" w:hAnsi="Times New Roman" w:cs="Times New Roman"/>
+                <w:noProof/>
+                <w:webHidden/>
+                <w:sz w:val="24"/>
+                <w:szCs w:val="24"/>
+              </w:rPr>
+              <w:tab/>
+            </w:r>
+            <w:r>
+              <w:rPr>
+                <w:rFonts w:ascii="Times New Roman" w:hAnsi="Times New Roman" w:cs="Times New Roman"/>
+                <w:noProof/>
+                <w:webHidden/>
+                <w:sz w:val="24"/>
+                <w:szCs w:val="24"/>
+              </w:rPr>
+              <w:fldChar w:fldCharType="begin"/>
+            </w:r>
+            <w:r>
+              <w:rPr>
+                <w:rFonts w:ascii="Times New Roman" w:hAnsi="Times New Roman" w:cs="Times New Roman"/>
+                <w:noProof/>
+                <w:webHidden/>
+                <w:sz w:val="24"/>
+                <w:szCs w:val="24"/>
+              </w:rPr>
+              <w:instrText xml:space="preserve"> PAGEREF _Toc23376302 \h </w:instrText>
+            </w:r>
+            <w:r>
+              <w:rPr>
+                <w:rFonts w:ascii="Times New Roman" w:hAnsi="Times New Roman" w:cs="Times New Roman"/>
+                <w:noProof/>
+                <w:webHidden/>
+                <w:sz w:val="24"/>
+                <w:szCs w:val="24"/>
+              </w:rPr>
+            </w:r>
+            <w:r>
+              <w:rPr>
+                <w:rFonts w:ascii="Times New Roman" w:hAnsi="Times New Roman" w:cs="Times New Roman"/>
+                <w:noProof/>
+                <w:webHidden/>
+                <w:sz w:val="24"/>
+                <w:szCs w:val="24"/>
+              </w:rPr>
+              <w:fldChar w:fldCharType="separate"/>
+            </w:r>
+            <w:r>
+              <w:rPr>
+                <w:rFonts w:ascii="Times New Roman" w:hAnsi="Times New Roman" w:cs="Times New Roman"/>
+                <w:noProof/>
+                <w:webHidden/>
+                <w:sz w:val="24"/>
+                <w:szCs w:val="24"/>
+              </w:rPr>
+              <w:t>4</w:t>
+            </w:r>
+            <w:r>
+              <w:rPr>
+                <w:rFonts w:ascii="Times New Roman" w:hAnsi="Times New Roman" w:cs="Times New Roman"/>
+                <w:noProof/>
+                <w:webHidden/>
+                <w:sz w:val="24"/>
+                <w:szCs w:val="24"/>
+              </w:rPr>
+              <w:fldChar w:fldCharType="end"/>
+            </w:r>
+          </w:hyperlink>
+        </w:p>
+        <w:p>
+          <w:pPr>
+            <w:pStyle w:val="TDC2"/>
+            <w:tabs>
+              <w:tab w:val="left" w:pos="880"/>
+              <w:tab w:val="right" w:leader="dot" w:pos="9016"/>
+            </w:tabs>
+            <w:spacing w:line="480" w:lineRule="auto"/>
+            <w:jc w:val="both"/>
+            <w:rPr>
+              <w:rFonts w:ascii="Times New Roman" w:eastAsiaTheme="minorEastAsia" w:hAnsi="Times New Roman" w:cs="Times New Roman"/>
+              <w:noProof/>
+              <w:sz w:val="24"/>
+              <w:szCs w:val="24"/>
+              <w:lang w:val="en-US"/>
+            </w:rPr>
+          </w:pPr>
+          <w:hyperlink w:anchor="_Toc23376303" w:history="1">
+            <w:r>
+              <w:rPr>
+                <w:rStyle w:val="Hipervnculo"/>
+                <w:rFonts w:ascii="Times New Roman" w:eastAsia="Calibri" w:hAnsi="Times New Roman" w:cs="Times New Roman"/>
+                <w:b/>
+                <w:bCs/>
+                <w:noProof/>
+                <w:color w:val="auto"/>
+                <w:sz w:val="24"/>
+                <w:szCs w:val="24"/>
+              </w:rPr>
+              <w:t>5.2.</w:t>
+            </w:r>
+            <w:r>
+              <w:rPr>
+                <w:rFonts w:ascii="Times New Roman" w:eastAsiaTheme="minorEastAsia" w:hAnsi="Times New Roman" w:cs="Times New Roman"/>
+                <w:noProof/>
+                <w:sz w:val="24"/>
+                <w:szCs w:val="24"/>
+                <w:lang w:val="en-US"/>
+              </w:rPr>
+              <w:tab/>
+            </w:r>
+            <w:r>
+              <w:rPr>
+                <w:rStyle w:val="Hipervnculo"/>
+                <w:rFonts w:ascii="Times New Roman" w:eastAsia="Calibri" w:hAnsi="Times New Roman" w:cs="Times New Roman"/>
+                <w:b/>
+                <w:bCs/>
+                <w:noProof/>
+                <w:color w:val="auto"/>
+                <w:sz w:val="24"/>
+                <w:szCs w:val="24"/>
+              </w:rPr>
+              <w:t>SOFTWARE</w:t>
+            </w:r>
+            <w:r>
+              <w:rPr>
+                <w:rFonts w:ascii="Times New Roman" w:hAnsi="Times New Roman" w:cs="Times New Roman"/>
+                <w:noProof/>
+                <w:webHidden/>
+                <w:sz w:val="24"/>
+                <w:szCs w:val="24"/>
+              </w:rPr>
+              <w:tab/>
+            </w:r>
+            <w:r>
+              <w:rPr>
+                <w:rFonts w:ascii="Times New Roman" w:hAnsi="Times New Roman" w:cs="Times New Roman"/>
+                <w:noProof/>
+                <w:webHidden/>
+                <w:sz w:val="24"/>
+                <w:szCs w:val="24"/>
+              </w:rPr>
+              <w:fldChar w:fldCharType="begin"/>
+            </w:r>
+            <w:r>
+              <w:rPr>
+                <w:rFonts w:ascii="Times New Roman" w:hAnsi="Times New Roman" w:cs="Times New Roman"/>
+                <w:noProof/>
+                <w:webHidden/>
+                <w:sz w:val="24"/>
+                <w:szCs w:val="24"/>
+              </w:rPr>
+              <w:instrText xml:space="preserve"> PAGEREF _Toc23376303 \h </w:instrText>
+            </w:r>
+            <w:r>
+              <w:rPr>
+                <w:rFonts w:ascii="Times New Roman" w:hAnsi="Times New Roman" w:cs="Times New Roman"/>
+                <w:noProof/>
+                <w:webHidden/>
+                <w:sz w:val="24"/>
+                <w:szCs w:val="24"/>
+              </w:rPr>
+            </w:r>
+            <w:r>
+              <w:rPr>
+                <w:rFonts w:ascii="Times New Roman" w:hAnsi="Times New Roman" w:cs="Times New Roman"/>
+                <w:noProof/>
+                <w:webHidden/>
+                <w:sz w:val="24"/>
+                <w:szCs w:val="24"/>
+              </w:rPr>
+              <w:fldChar w:fldCharType="separate"/>
+            </w:r>
+            <w:r>
+              <w:rPr>
+                <w:rFonts w:ascii="Times New Roman" w:hAnsi="Times New Roman" w:cs="Times New Roman"/>
+                <w:noProof/>
+                <w:webHidden/>
+                <w:sz w:val="24"/>
+                <w:szCs w:val="24"/>
+              </w:rPr>
+              <w:t>4</w:t>
+            </w:r>
+            <w:r>
+              <w:rPr>
+                <w:rFonts w:ascii="Times New Roman" w:hAnsi="Times New Roman" w:cs="Times New Roman"/>
+                <w:noProof/>
+                <w:webHidden/>
+                <w:sz w:val="24"/>
+                <w:szCs w:val="24"/>
+              </w:rPr>
+              <w:fldChar w:fldCharType="end"/>
+            </w:r>
+          </w:hyperlink>
+        </w:p>
+        <w:p>
+          <w:pPr>
+            <w:pStyle w:val="TDC1"/>
+            <w:tabs>
+              <w:tab w:val="left" w:pos="440"/>
+              <w:tab w:val="right" w:leader="dot" w:pos="9016"/>
+            </w:tabs>
+            <w:spacing w:line="480" w:lineRule="auto"/>
+            <w:jc w:val="both"/>
+            <w:rPr>
+              <w:rFonts w:ascii="Times New Roman" w:eastAsiaTheme="minorEastAsia" w:hAnsi="Times New Roman" w:cs="Times New Roman"/>
+              <w:noProof/>
+              <w:sz w:val="24"/>
+              <w:szCs w:val="24"/>
+              <w:lang w:val="en-US"/>
+            </w:rPr>
+          </w:pPr>
+          <w:hyperlink w:anchor="_Toc23376304" w:history="1">
+            <w:r>
+              <w:rPr>
+                <w:rStyle w:val="Hipervnculo"/>
+                <w:rFonts w:ascii="Times New Roman" w:eastAsia="Calibri" w:hAnsi="Times New Roman" w:cs="Times New Roman"/>
+                <w:b/>
+                <w:bCs/>
+                <w:noProof/>
+                <w:color w:val="auto"/>
+                <w:sz w:val="24"/>
+                <w:szCs w:val="24"/>
+              </w:rPr>
+              <w:t>6.</w:t>
+            </w:r>
+            <w:r>
+              <w:rPr>
+                <w:rFonts w:ascii="Times New Roman" w:eastAsiaTheme="minorEastAsia" w:hAnsi="Times New Roman" w:cs="Times New Roman"/>
+                <w:noProof/>
+                <w:sz w:val="24"/>
+                <w:szCs w:val="24"/>
+                <w:lang w:val="en-US"/>
+              </w:rPr>
+              <w:tab/>
+            </w:r>
+            <w:r>
+              <w:rPr>
+                <w:rStyle w:val="Hipervnculo"/>
+                <w:rFonts w:ascii="Times New Roman" w:eastAsia="Calibri" w:hAnsi="Times New Roman" w:cs="Times New Roman"/>
+                <w:b/>
+                <w:bCs/>
+                <w:noProof/>
+                <w:color w:val="auto"/>
+                <w:sz w:val="24"/>
+                <w:szCs w:val="24"/>
+              </w:rPr>
+              <w:t>REQUISITOS PROCESALES ESPECIALES</w:t>
+            </w:r>
+            <w:r>
+              <w:rPr>
+                <w:rFonts w:ascii="Times New Roman" w:hAnsi="Times New Roman" w:cs="Times New Roman"/>
+                <w:noProof/>
+                <w:webHidden/>
+                <w:sz w:val="24"/>
+                <w:szCs w:val="24"/>
+              </w:rPr>
+              <w:tab/>
+            </w:r>
+            <w:r>
+              <w:rPr>
+                <w:rFonts w:ascii="Times New Roman" w:hAnsi="Times New Roman" w:cs="Times New Roman"/>
+                <w:noProof/>
+                <w:webHidden/>
+                <w:sz w:val="24"/>
+                <w:szCs w:val="24"/>
+              </w:rPr>
+              <w:fldChar w:fldCharType="begin"/>
+            </w:r>
+            <w:r>
+              <w:rPr>
+                <w:rFonts w:ascii="Times New Roman" w:hAnsi="Times New Roman" w:cs="Times New Roman"/>
+                <w:noProof/>
+                <w:webHidden/>
+                <w:sz w:val="24"/>
+                <w:szCs w:val="24"/>
+              </w:rPr>
+              <w:instrText xml:space="preserve"> PAGEREF _Toc23376304 \h </w:instrText>
+            </w:r>
+            <w:r>
+              <w:rPr>
+                <w:rFonts w:ascii="Times New Roman" w:hAnsi="Times New Roman" w:cs="Times New Roman"/>
+                <w:noProof/>
+                <w:webHidden/>
+                <w:sz w:val="24"/>
+                <w:szCs w:val="24"/>
+              </w:rPr>
+            </w:r>
+            <w:r>
+              <w:rPr>
+                <w:rFonts w:ascii="Times New Roman" w:hAnsi="Times New Roman" w:cs="Times New Roman"/>
+                <w:noProof/>
+                <w:webHidden/>
+                <w:sz w:val="24"/>
+                <w:szCs w:val="24"/>
+              </w:rPr>
+              <w:fldChar w:fldCharType="separate"/>
+            </w:r>
+            <w:r>
+              <w:rPr>
+                <w:rFonts w:ascii="Times New Roman" w:hAnsi="Times New Roman" w:cs="Times New Roman"/>
+                <w:noProof/>
+                <w:webHidden/>
+                <w:sz w:val="24"/>
+                <w:szCs w:val="24"/>
+              </w:rPr>
+              <w:t>5</w:t>
+            </w:r>
+            <w:r>
+              <w:rPr>
+                <w:rFonts w:ascii="Times New Roman" w:hAnsi="Times New Roman" w:cs="Times New Roman"/>
+                <w:noProof/>
+                <w:webHidden/>
+                <w:sz w:val="24"/>
+                <w:szCs w:val="24"/>
+              </w:rPr>
+              <w:fldChar w:fldCharType="end"/>
+            </w:r>
+          </w:hyperlink>
+        </w:p>
+        <w:p>
+          <w:pPr>
+            <w:pStyle w:val="TDC1"/>
+            <w:tabs>
+              <w:tab w:val="left" w:pos="440"/>
+              <w:tab w:val="right" w:leader="dot" w:pos="9016"/>
+            </w:tabs>
+            <w:spacing w:line="480" w:lineRule="auto"/>
+            <w:jc w:val="both"/>
+            <w:rPr>
+              <w:rFonts w:ascii="Times New Roman" w:eastAsiaTheme="minorEastAsia" w:hAnsi="Times New Roman" w:cs="Times New Roman"/>
+              <w:noProof/>
+              <w:sz w:val="24"/>
+              <w:szCs w:val="24"/>
+              <w:lang w:val="en-US"/>
+            </w:rPr>
+          </w:pPr>
+          <w:hyperlink w:anchor="_Toc23376305" w:history="1">
+            <w:r>
+              <w:rPr>
+                <w:rStyle w:val="Hipervnculo"/>
+                <w:rFonts w:ascii="Times New Roman" w:eastAsia="Calibri" w:hAnsi="Times New Roman" w:cs="Times New Roman"/>
+                <w:b/>
+                <w:bCs/>
+                <w:noProof/>
+                <w:color w:val="auto"/>
+                <w:sz w:val="24"/>
+                <w:szCs w:val="24"/>
+              </w:rPr>
+              <w:t>7.</w:t>
+            </w:r>
+            <w:r>
+              <w:rPr>
+                <w:rFonts w:ascii="Times New Roman" w:eastAsiaTheme="minorEastAsia" w:hAnsi="Times New Roman" w:cs="Times New Roman"/>
+                <w:noProof/>
+                <w:sz w:val="24"/>
+                <w:szCs w:val="24"/>
+                <w:lang w:val="en-US"/>
+              </w:rPr>
+              <w:tab/>
+            </w:r>
+            <w:r>
+              <w:rPr>
+                <w:rStyle w:val="Hipervnculo"/>
+                <w:rFonts w:ascii="Times New Roman" w:eastAsia="Calibri" w:hAnsi="Times New Roman" w:cs="Times New Roman"/>
+                <w:b/>
+                <w:bCs/>
+                <w:noProof/>
+                <w:color w:val="auto"/>
+                <w:sz w:val="24"/>
+                <w:szCs w:val="24"/>
+              </w:rPr>
+              <w:t>DEPENDENCIAS DEL INTERCASO</w:t>
+            </w:r>
+            <w:r>
+              <w:rPr>
+                <w:rFonts w:ascii="Times New Roman" w:hAnsi="Times New Roman" w:cs="Times New Roman"/>
+                <w:noProof/>
+                <w:webHidden/>
+                <w:sz w:val="24"/>
+                <w:szCs w:val="24"/>
+              </w:rPr>
+              <w:tab/>
+            </w:r>
+            <w:r>
+              <w:rPr>
+                <w:rFonts w:ascii="Times New Roman" w:hAnsi="Times New Roman" w:cs="Times New Roman"/>
+                <w:noProof/>
+                <w:webHidden/>
+                <w:sz w:val="24"/>
+                <w:szCs w:val="24"/>
+              </w:rPr>
+              <w:fldChar w:fldCharType="begin"/>
+            </w:r>
+            <w:r>
+              <w:rPr>
+                <w:rFonts w:ascii="Times New Roman" w:hAnsi="Times New Roman" w:cs="Times New Roman"/>
+                <w:noProof/>
+                <w:webHidden/>
+                <w:sz w:val="24"/>
+                <w:szCs w:val="24"/>
+              </w:rPr>
+              <w:instrText xml:space="preserve"> PAGEREF _Toc23376305 \h </w:instrText>
+            </w:r>
+            <w:r>
+              <w:rPr>
+                <w:rFonts w:ascii="Times New Roman" w:hAnsi="Times New Roman" w:cs="Times New Roman"/>
+                <w:noProof/>
+                <w:webHidden/>
+                <w:sz w:val="24"/>
+                <w:szCs w:val="24"/>
+              </w:rPr>
+            </w:r>
+            <w:r>
+              <w:rPr>
+                <w:rFonts w:ascii="Times New Roman" w:hAnsi="Times New Roman" w:cs="Times New Roman"/>
+                <w:noProof/>
+                <w:webHidden/>
+                <w:sz w:val="24"/>
+                <w:szCs w:val="24"/>
+              </w:rPr>
+              <w:fldChar w:fldCharType="separate"/>
+            </w:r>
+            <w:r>
+              <w:rPr>
+                <w:rFonts w:ascii="Times New Roman" w:hAnsi="Times New Roman" w:cs="Times New Roman"/>
+                <w:noProof/>
+                <w:webHidden/>
+                <w:sz w:val="24"/>
+                <w:szCs w:val="24"/>
+              </w:rPr>
+              <w:t>5</w:t>
+            </w:r>
+            <w:r>
+              <w:rPr>
+                <w:rFonts w:ascii="Times New Roman" w:hAnsi="Times New Roman" w:cs="Times New Roman"/>
+                <w:noProof/>
+                <w:webHidden/>
+                <w:sz w:val="24"/>
+                <w:szCs w:val="24"/>
+              </w:rPr>
+              <w:fldChar w:fldCharType="end"/>
+            </w:r>
+          </w:hyperlink>
+        </w:p>
+        <w:p>
+          <w:pPr>
+            <w:spacing w:line="480" w:lineRule="auto"/>
+            <w:jc w:val="both"/>
+            <w:rPr>
+              <w:rFonts w:ascii="Times New Roman" w:hAnsi="Times New Roman" w:cs="Times New Roman"/>
+              <w:sz w:val="24"/>
+              <w:szCs w:val="24"/>
+            </w:rPr>
+          </w:pPr>
+          <w:r>
+            <w:rPr>
+              <w:rFonts w:ascii="Times New Roman" w:hAnsi="Times New Roman" w:cs="Times New Roman"/>
+              <w:b/>
+              <w:bCs/>
+              <w:noProof/>
+              <w:sz w:val="24"/>
+              <w:szCs w:val="24"/>
+            </w:rPr>
+            <w:fldChar w:fldCharType="end"/>
+          </w:r>
+        </w:p>
+      </w:sdtContent>
+    </w:sdt>
+    <w:p>
+      <w:pPr>
+        <w:spacing w:after="0" w:line="480" w:lineRule="auto"/>
+        <w:jc w:val="both"/>
+        <w:rPr>
+          <w:rFonts w:ascii="Times New Roman" w:eastAsia="Times New Roman" w:hAnsi="Times New Roman" w:cs="Times New Roman"/>
+          <w:sz w:val="24"/>
+          <w:szCs w:val="24"/>
+        </w:rPr>
+      </w:pPr>
+      <w:r>
+        <w:rPr>
+          <w:rFonts w:ascii="Times New Roman" w:eastAsia="Times New Roman" w:hAnsi="Times New Roman" w:cs="Times New Roman"/>
+          <w:sz w:val="24"/>
+          <w:szCs w:val="24"/>
+          <w:lang w:val="es-US"/>
+        </w:rPr>
+        <w:t>￼</w:t>
+      </w:r>
+    </w:p>
+    <w:p>
+      <w:pPr>
+        <w:spacing w:after="200" w:line="480" w:lineRule="auto"/>
+        <w:ind w:left="720"/>
+        <w:jc w:val="both"/>
+        <w:rPr>
+          <w:rFonts w:ascii="Times New Roman" w:eastAsia="Calibri" w:hAnsi="Times New Roman" w:cs="Times New Roman"/>
+          <w:sz w:val="24"/>
+          <w:szCs w:val="24"/>
+        </w:rPr>
+      </w:pPr>
+    </w:p>
+    <w:p>
+      <w:pPr>
+        <w:spacing w:after="0" w:line="480" w:lineRule="auto"/>
+        <w:jc w:val="both"/>
+        <w:rPr>
+          <w:rFonts w:ascii="Times New Roman" w:eastAsia="Times New Roman" w:hAnsi="Times New Roman" w:cs="Times New Roman"/>
+          <w:sz w:val="24"/>
+          <w:szCs w:val="24"/>
+        </w:rPr>
+      </w:pPr>
+    </w:p>
+    <w:p>
+      <w:pPr>
+        <w:spacing w:after="0" w:line="480" w:lineRule="auto"/>
+        <w:jc w:val="both"/>
+        <w:rPr>
+          <w:rFonts w:ascii="Times New Roman" w:eastAsia="Times New Roman" w:hAnsi="Times New Roman" w:cs="Times New Roman"/>
+          <w:sz w:val="24"/>
+          <w:szCs w:val="24"/>
+        </w:rPr>
+      </w:pPr>
+    </w:p>
+    <w:p>
+      <w:pPr>
+        <w:spacing w:after="0" w:line="480" w:lineRule="auto"/>
+        <w:jc w:val="both"/>
+        <w:rPr>
+          <w:rFonts w:ascii="Times New Roman" w:eastAsia="Times New Roman" w:hAnsi="Times New Roman" w:cs="Times New Roman"/>
+          <w:sz w:val="24"/>
+          <w:szCs w:val="24"/>
+        </w:rPr>
+      </w:pPr>
+    </w:p>
+    <w:p>
+      <w:pPr>
+        <w:spacing w:after="0" w:line="480" w:lineRule="auto"/>
+        <w:ind w:left="720" w:hanging="720"/>
+        <w:jc w:val="both"/>
+        <w:rPr>
+          <w:rFonts w:ascii="Times New Roman" w:eastAsia="Calibri" w:hAnsi="Times New Roman" w:cs="Times New Roman"/>
+          <w:sz w:val="24"/>
+          <w:szCs w:val="24"/>
+        </w:rPr>
+      </w:pPr>
+    </w:p>
+    <w:p>
+      <w:pPr>
+        <w:spacing w:after="0" w:line="480" w:lineRule="auto"/>
+        <w:ind w:left="720" w:hanging="720"/>
+        <w:jc w:val="both"/>
+        <w:rPr>
+          <w:rFonts w:ascii="Times New Roman" w:eastAsia="Calibri" w:hAnsi="Times New Roman" w:cs="Times New Roman"/>
+          <w:sz w:val="24"/>
+          <w:szCs w:val="24"/>
+        </w:rPr>
+      </w:pPr>
+    </w:p>
+    <w:p>
+      <w:pPr>
+        <w:spacing w:after="0" w:line="480" w:lineRule="auto"/>
+        <w:ind w:left="720" w:hanging="720"/>
+        <w:jc w:val="both"/>
+        <w:rPr>
+          <w:rFonts w:ascii="Times New Roman" w:eastAsia="Calibri" w:hAnsi="Times New Roman" w:cs="Times New Roman"/>
+          <w:sz w:val="24"/>
+          <w:szCs w:val="24"/>
+        </w:rPr>
+      </w:pPr>
+    </w:p>
+    <w:p>
+      <w:pPr>
+        <w:spacing w:after="0" w:line="480" w:lineRule="auto"/>
+        <w:ind w:left="720" w:hanging="720"/>
+        <w:jc w:val="both"/>
+        <w:rPr>
+          <w:rFonts w:ascii="Times New Roman" w:eastAsia="Calibri" w:hAnsi="Times New Roman" w:cs="Times New Roman"/>
+          <w:sz w:val="24"/>
+          <w:szCs w:val="24"/>
+        </w:rPr>
+      </w:pPr>
+    </w:p>
+    <w:p>
+      <w:pPr>
+        <w:spacing w:after="0" w:line="480" w:lineRule="auto"/>
+        <w:ind w:left="720" w:hanging="720"/>
+        <w:jc w:val="both"/>
+        <w:rPr>
+          <w:rFonts w:ascii="Times New Roman" w:eastAsia="Calibri" w:hAnsi="Times New Roman" w:cs="Times New Roman"/>
+          <w:sz w:val="24"/>
+          <w:szCs w:val="24"/>
+        </w:rPr>
+      </w:pPr>
+    </w:p>
+    <w:p>
+      <w:pPr>
+        <w:spacing w:after="0" w:line="480" w:lineRule="auto"/>
+        <w:ind w:left="720" w:hanging="720"/>
+        <w:jc w:val="both"/>
+        <w:rPr>
+          <w:rFonts w:ascii="Times New Roman" w:eastAsia="Calibri" w:hAnsi="Times New Roman" w:cs="Times New Roman"/>
+          <w:sz w:val="24"/>
+          <w:szCs w:val="24"/>
+        </w:rPr>
+      </w:pPr>
+    </w:p>
+    <w:p>
+      <w:pPr>
+        <w:pStyle w:val="Ttulo1"/>
+        <w:numPr>
+          <w:ilvl w:val="0"/>
+          <w:numId w:val="3"/>
+        </w:numPr>
+        <w:spacing w:line="480" w:lineRule="auto"/>
+        <w:jc w:val="both"/>
+        <w:rPr>
+          <w:rFonts w:ascii="Times New Roman" w:eastAsia="Calibri" w:hAnsi="Times New Roman" w:cs="Times New Roman"/>
+          <w:b/>
+          <w:bCs/>
+          <w:color w:val="auto"/>
+          <w:sz w:val="24"/>
+          <w:szCs w:val="24"/>
+        </w:rPr>
+      </w:pPr>
+      <w:bookmarkStart w:id="0" w:name="_Toc23376296"/>
+      <w:r>
+        <w:rPr>
+          <w:rFonts w:ascii="Times New Roman" w:hAnsi="Times New Roman" w:cs="Times New Roman"/>
+          <w:b/>
+          <w:bCs/>
+          <w:color w:val="auto"/>
+          <w:sz w:val="24"/>
+          <w:szCs w:val="24"/>
+        </w:rPr>
+        <w:lastRenderedPageBreak/>
+        <w:t xml:space="preserve">OBJETIVO </w:t>
+      </w:r>
+      <w:bookmarkEnd w:id="0"/>
+    </w:p>
+    <w:p>
+      <w:pPr>
+        <w:spacing w:after="0" w:line="480" w:lineRule="auto"/>
+        <w:ind w:left="720"/>
+        <w:jc w:val="both"/>
+        <w:rPr>
+          <w:rFonts w:ascii="Times New Roman" w:eastAsia="Calibri" w:hAnsi="Times New Roman" w:cs="Times New Roman"/>
+          <w:sz w:val="24"/>
+          <w:szCs w:val="24"/>
+        </w:rPr>
+      </w:pPr>
+      <w:r>
+        <w:rPr>
+          <w:rFonts w:ascii="Times New Roman" w:eastAsia="Calibri" w:hAnsi="Times New Roman" w:cs="Times New Roman"/>
+          <w:sz w:val="24"/>
+          <w:szCs w:val="24"/>
+        </w:rPr>
+        <w:t>Identificar el caso de uso de pruebas que usaremos para la visualización de eventos</w:t>
+      </w:r>
+    </w:p>
+    <w:p>
+      <w:pPr>
+        <w:pStyle w:val="Ttulo1"/>
+        <w:numPr>
+          <w:ilvl w:val="0"/>
+          <w:numId w:val="3"/>
+        </w:numPr>
+        <w:spacing w:line="480" w:lineRule="auto"/>
+        <w:jc w:val="both"/>
+        <w:rPr>
+          <w:rFonts w:ascii="Times New Roman" w:eastAsia="Calibri" w:hAnsi="Times New Roman" w:cs="Times New Roman"/>
+          <w:b/>
+          <w:bCs/>
+          <w:color w:val="auto"/>
+          <w:sz w:val="24"/>
+          <w:szCs w:val="24"/>
+        </w:rPr>
+      </w:pPr>
+      <w:bookmarkStart w:id="1" w:name="_Toc23376297"/>
+      <w:r>
+        <w:rPr>
+          <w:rFonts w:ascii="Times New Roman" w:eastAsia="Calibri" w:hAnsi="Times New Roman" w:cs="Times New Roman"/>
+          <w:b/>
+          <w:bCs/>
+          <w:color w:val="auto"/>
+          <w:sz w:val="24"/>
+          <w:szCs w:val="24"/>
+        </w:rPr>
+        <w:t>CONTORNO</w:t>
+      </w:r>
+      <w:bookmarkEnd w:id="1"/>
+    </w:p>
+    <w:p>
+      <w:pPr>
+        <w:pStyle w:val="Ttulo2"/>
+        <w:numPr>
+          <w:ilvl w:val="1"/>
+          <w:numId w:val="3"/>
+        </w:numPr>
+        <w:spacing w:line="480" w:lineRule="auto"/>
+        <w:jc w:val="both"/>
+        <w:rPr>
+          <w:rFonts w:ascii="Times New Roman" w:eastAsia="Calibri" w:hAnsi="Times New Roman" w:cs="Times New Roman"/>
+          <w:b/>
+          <w:bCs/>
+          <w:color w:val="auto"/>
+          <w:sz w:val="24"/>
+          <w:szCs w:val="24"/>
+        </w:rPr>
+      </w:pPr>
+      <w:bookmarkStart w:id="2" w:name="_Toc23376298"/>
+      <w:r>
+        <w:rPr>
+          <w:rFonts w:ascii="Times New Roman" w:eastAsia="Calibri" w:hAnsi="Times New Roman" w:cs="Times New Roman"/>
+          <w:b/>
+          <w:bCs/>
+          <w:color w:val="auto"/>
+          <w:sz w:val="24"/>
+          <w:szCs w:val="24"/>
+        </w:rPr>
+        <w:t>IDENTIFICADOR DE LA ESPECIFICACIÓN DE CASO DE PRUEBA</w:t>
+      </w:r>
+      <w:bookmarkEnd w:id="2"/>
+    </w:p>
+    <w:p>
+      <w:pPr>
+        <w:pStyle w:val="Prrafodelista"/>
+        <w:spacing w:after="0" w:line="480" w:lineRule="auto"/>
+        <w:ind w:left="360" w:firstLine="348"/>
+        <w:jc w:val="both"/>
+        <w:rPr>
+          <w:rFonts w:ascii="Times New Roman" w:eastAsia="Calibri" w:hAnsi="Times New Roman" w:cs="Times New Roman"/>
+          <w:sz w:val="24"/>
+          <w:szCs w:val="24"/>
+        </w:rPr>
+      </w:pPr>
+      <w:r>
+        <w:rPr>
+          <w:rFonts w:ascii="Times New Roman" w:eastAsia="Calibri" w:hAnsi="Times New Roman" w:cs="Times New Roman"/>
+          <w:sz w:val="24"/>
+          <w:szCs w:val="24"/>
+        </w:rPr>
+        <w:t>CP01 – Visualización de eventos</w:t>
+      </w:r>
+    </w:p>
+    <w:p>
+      <w:pPr>
+        <w:pStyle w:val="Ttulo2"/>
+        <w:numPr>
+          <w:ilvl w:val="1"/>
+          <w:numId w:val="3"/>
+        </w:numPr>
+        <w:spacing w:line="480" w:lineRule="auto"/>
+        <w:jc w:val="both"/>
+        <w:rPr>
+          <w:rFonts w:ascii="Times New Roman" w:eastAsia="Calibri" w:hAnsi="Times New Roman" w:cs="Times New Roman"/>
+          <w:b/>
+          <w:bCs/>
+          <w:color w:val="auto"/>
+          <w:sz w:val="24"/>
+          <w:szCs w:val="24"/>
+        </w:rPr>
+      </w:pPr>
+      <w:bookmarkStart w:id="3" w:name="_Toc23376299"/>
+      <w:r>
+        <w:rPr>
+          <w:rFonts w:ascii="Times New Roman" w:eastAsia="Calibri" w:hAnsi="Times New Roman" w:cs="Times New Roman"/>
+          <w:b/>
+          <w:bCs/>
+          <w:color w:val="auto"/>
+          <w:sz w:val="24"/>
+          <w:szCs w:val="24"/>
+        </w:rPr>
+        <w:t>ARTÍCULOS DE PRUEBA</w:t>
+      </w:r>
+      <w:bookmarkEnd w:id="3"/>
+    </w:p>
+    <w:p>
+      <w:pPr>
+        <w:spacing w:after="0" w:line="480" w:lineRule="auto"/>
+        <w:ind w:firstLine="720"/>
+        <w:jc w:val="both"/>
+        <w:rPr>
+          <w:rFonts w:ascii="Times New Roman" w:eastAsia="Calibri" w:hAnsi="Times New Roman" w:cs="Times New Roman"/>
+          <w:sz w:val="24"/>
+          <w:szCs w:val="24"/>
+        </w:rPr>
+      </w:pPr>
+      <w:r>
+        <w:rPr>
+          <w:rFonts w:ascii="Times New Roman" w:eastAsia="Calibri" w:hAnsi="Times New Roman" w:cs="Times New Roman"/>
+          <w:sz w:val="24"/>
+          <w:szCs w:val="24"/>
+        </w:rPr>
+        <w:t>Los siguientes documentos son necesarios para apoyar las pruebas del sistema</w:t>
+      </w:r>
+    </w:p>
+    <w:p>
+      <w:pPr>
+        <w:pStyle w:val="Prrafodelista"/>
+        <w:numPr>
+          <w:ilvl w:val="0"/>
+          <w:numId w:val="1"/>
+        </w:numPr>
+        <w:spacing w:after="0" w:line="480" w:lineRule="auto"/>
+        <w:ind w:left="1800"/>
+        <w:jc w:val="both"/>
+        <w:rPr>
+          <w:rFonts w:ascii="Times New Roman" w:hAnsi="Times New Roman" w:cs="Times New Roman"/>
+          <w:sz w:val="24"/>
+          <w:szCs w:val="24"/>
+        </w:rPr>
+      </w:pPr>
+      <w:r>
+        <w:rPr>
+          <w:rFonts w:ascii="Times New Roman" w:eastAsia="Calibri" w:hAnsi="Times New Roman" w:cs="Times New Roman"/>
+          <w:sz w:val="24"/>
+          <w:szCs w:val="24"/>
+        </w:rPr>
+        <w:t>SGE – Casos de uso</w:t>
+      </w:r>
+    </w:p>
+    <w:p>
+      <w:pPr>
+        <w:pStyle w:val="Ttulo1"/>
+        <w:numPr>
+          <w:ilvl w:val="0"/>
+          <w:numId w:val="3"/>
+        </w:numPr>
+        <w:spacing w:line="480" w:lineRule="auto"/>
+        <w:jc w:val="both"/>
+        <w:rPr>
+          <w:rFonts w:ascii="Times New Roman" w:eastAsia="Calibri" w:hAnsi="Times New Roman" w:cs="Times New Roman"/>
+          <w:b/>
+          <w:bCs/>
+          <w:color w:val="auto"/>
+          <w:sz w:val="24"/>
+          <w:szCs w:val="24"/>
+        </w:rPr>
+      </w:pPr>
+      <w:bookmarkStart w:id="4" w:name="_Toc23376300"/>
+      <w:r>
+        <w:rPr>
+          <w:rFonts w:ascii="Times New Roman" w:eastAsia="Calibri" w:hAnsi="Times New Roman" w:cs="Times New Roman"/>
+          <w:b/>
+          <w:bCs/>
+          <w:color w:val="auto"/>
+          <w:sz w:val="24"/>
+          <w:szCs w:val="24"/>
+        </w:rPr>
+        <w:t>ESPECIFICACIONES DE LA ENTRADA</w:t>
+      </w:r>
+      <w:bookmarkEnd w:id="4"/>
+    </w:p>
+    <w:p>
+      <w:pPr>
+        <w:spacing w:after="0" w:line="480" w:lineRule="auto"/>
+        <w:ind w:left="720"/>
+        <w:jc w:val="both"/>
+        <w:rPr>
+          <w:rFonts w:ascii="Times New Roman" w:eastAsia="Calibri" w:hAnsi="Times New Roman" w:cs="Times New Roman"/>
+          <w:sz w:val="24"/>
+          <w:szCs w:val="24"/>
+          <w:lang w:val="es-US"/>
+        </w:rPr>
+      </w:pPr>
+      <w:r>
+        <w:rPr>
+          <w:rFonts w:ascii="Times New Roman" w:hAnsi="Times New Roman" w:cs="Times New Roman"/>
+          <w:sz w:val="24"/>
+          <w:szCs w:val="24"/>
+          <w:lang w:val="es-US"/>
+        </w:rPr>
+        <w:t>Los datos que usaremos para el desarrollo de esta prueba no son considerados dado la naturaleza de la funcionalidad.</w:t>
+      </w:r>
+      <w:r>
+        <w:rPr>
+          <w:rFonts w:ascii="Times New Roman" w:eastAsia="Calibri" w:hAnsi="Times New Roman" w:cs="Times New Roman"/>
+          <w:sz w:val="24"/>
+          <w:szCs w:val="24"/>
+          <w:lang w:val="es-US"/>
+        </w:rPr>
+        <w:t xml:space="preserve"> </w:t>
+      </w:r>
+    </w:p>
+    <w:p>
+      <w:pPr>
+        <w:spacing w:after="0" w:line="480" w:lineRule="auto"/>
+        <w:ind w:left="720"/>
+        <w:jc w:val="both"/>
+        <w:rPr>
+          <w:rFonts w:ascii="Times New Roman" w:eastAsia="Calibri" w:hAnsi="Times New Roman" w:cs="Times New Roman"/>
+          <w:sz w:val="24"/>
+          <w:szCs w:val="24"/>
+          <w:lang w:val="es-US"/>
+        </w:rPr>
+      </w:pPr>
+      <w:r>
+        <w:rPr>
+          <w:rFonts w:ascii="Times New Roman" w:eastAsia="Calibri" w:hAnsi="Times New Roman" w:cs="Times New Roman"/>
+          <w:sz w:val="24"/>
+          <w:szCs w:val="24"/>
+          <w:lang w:val="es-US"/>
+        </w:rPr>
+        <w:t>Se procede a seleccionar de forma directa la opción “Buscar evento”</w:t>
+      </w:r>
+    </w:p>
+    <w:p>
+      <w:pPr>
+        <w:pStyle w:val="Prrafodelista"/>
+        <w:numPr>
+          <w:ilvl w:val="0"/>
+          <w:numId w:val="5"/>
+        </w:numPr>
+        <w:spacing w:before="120" w:after="60" w:line="480" w:lineRule="auto"/>
+        <w:jc w:val="both"/>
+        <w:rPr>
+          <w:rFonts w:ascii="Times New Roman" w:hAnsi="Times New Roman" w:cs="Times New Roman"/>
+          <w:b/>
+          <w:bCs/>
+          <w:sz w:val="24"/>
+          <w:szCs w:val="24"/>
+        </w:rPr>
+      </w:pPr>
+      <w:r>
+        <w:rPr>
+          <w:rFonts w:ascii="Times New Roman" w:eastAsia="Calibri" w:hAnsi="Times New Roman" w:cs="Times New Roman"/>
+          <w:b/>
+          <w:bCs/>
+          <w:sz w:val="24"/>
+          <w:szCs w:val="24"/>
+        </w:rPr>
+        <w:t>ESPECIFICACIONES DE LA SALIDA</w:t>
+      </w:r>
+    </w:p>
+    <w:p>
+      <w:pPr>
+        <w:pStyle w:val="Prrafodelista"/>
+        <w:spacing w:after="200" w:line="480" w:lineRule="auto"/>
+        <w:ind w:left="708"/>
+        <w:jc w:val="both"/>
+        <w:rPr>
+          <w:rFonts w:ascii="Times New Roman" w:eastAsia="Calibri" w:hAnsi="Times New Roman" w:cs="Times New Roman"/>
+          <w:sz w:val="24"/>
+          <w:szCs w:val="24"/>
+        </w:rPr>
+      </w:pPr>
+      <w:r>
+        <w:rPr>
+          <w:rFonts w:ascii="Times New Roman" w:eastAsia="Calibri" w:hAnsi="Times New Roman" w:cs="Times New Roman"/>
+          <w:sz w:val="24"/>
+          <w:szCs w:val="24"/>
+        </w:rPr>
+        <w:t>El sistema permite la visualización de los eventos cercanos a la ubicación del usuario.</w:t>
+      </w:r>
+      <w:bookmarkStart w:id="5" w:name="_Toc23376301"/>
+    </w:p>
+    <w:p>
+      <w:pPr>
+        <w:pStyle w:val="Prrafodelista"/>
+        <w:numPr>
+          <w:ilvl w:val="0"/>
+          <w:numId w:val="5"/>
+        </w:numPr>
+        <w:spacing w:after="200" w:line="480" w:lineRule="auto"/>
+        <w:jc w:val="both"/>
+        <w:rPr>
+          <w:rFonts w:ascii="Times New Roman" w:hAnsi="Times New Roman" w:cs="Times New Roman"/>
+          <w:sz w:val="24"/>
+          <w:szCs w:val="24"/>
+        </w:rPr>
+      </w:pPr>
+      <w:r>
+        <w:rPr>
+          <w:rFonts w:ascii="Times New Roman" w:eastAsia="Calibri" w:hAnsi="Times New Roman" w:cs="Times New Roman"/>
+          <w:b/>
+          <w:bCs/>
+          <w:sz w:val="24"/>
+          <w:szCs w:val="24"/>
+        </w:rPr>
+        <w:t>NECESIDADES AMBIENTALES</w:t>
+      </w:r>
+      <w:bookmarkEnd w:id="5"/>
+    </w:p>
+    <w:p>
+      <w:pPr>
+        <w:pStyle w:val="Ttulo2"/>
+        <w:numPr>
+          <w:ilvl w:val="1"/>
+          <w:numId w:val="5"/>
+        </w:numPr>
+        <w:spacing w:line="480" w:lineRule="auto"/>
+        <w:jc w:val="both"/>
+        <w:rPr>
+          <w:rFonts w:ascii="Times New Roman" w:eastAsia="Calibri" w:hAnsi="Times New Roman" w:cs="Times New Roman"/>
+          <w:b/>
+          <w:bCs/>
+          <w:color w:val="auto"/>
+          <w:sz w:val="24"/>
+          <w:szCs w:val="24"/>
+        </w:rPr>
+      </w:pPr>
+      <w:bookmarkStart w:id="6" w:name="_Toc23376302"/>
+      <w:r>
+        <w:rPr>
+          <w:rFonts w:ascii="Times New Roman" w:eastAsia="Calibri" w:hAnsi="Times New Roman" w:cs="Times New Roman"/>
+          <w:b/>
+          <w:bCs/>
+          <w:color w:val="auto"/>
+          <w:sz w:val="24"/>
+          <w:szCs w:val="24"/>
+        </w:rPr>
+        <w:t>HARDWARE</w:t>
+      </w:r>
+      <w:bookmarkEnd w:id="6"/>
+    </w:p>
+    <w:p>
+      <w:pPr>
+        <w:pStyle w:val="Prrafodelista"/>
+        <w:numPr>
+          <w:ilvl w:val="2"/>
+          <w:numId w:val="3"/>
+        </w:numPr>
+        <w:spacing w:before="120" w:after="60" w:line="480" w:lineRule="auto"/>
+        <w:jc w:val="both"/>
+        <w:rPr>
+          <w:rFonts w:ascii="Times New Roman" w:hAnsi="Times New Roman" w:cs="Times New Roman"/>
+          <w:sz w:val="24"/>
+          <w:szCs w:val="24"/>
+        </w:rPr>
+      </w:pPr>
+      <w:r>
+        <w:rPr>
+          <w:rFonts w:ascii="Times New Roman" w:eastAsia="Calibri" w:hAnsi="Times New Roman" w:cs="Times New Roman"/>
+          <w:sz w:val="24"/>
+          <w:szCs w:val="24"/>
+          <w:lang w:val="es-US"/>
+        </w:rPr>
+        <w:t xml:space="preserve">Las pruebas se llevarán a cabo en la configuración de hardware de un Servidor local. </w:t>
+      </w:r>
+    </w:p>
+    <w:p>
+      <w:pPr>
+        <w:pStyle w:val="Ttulo2"/>
+        <w:numPr>
+          <w:ilvl w:val="1"/>
+          <w:numId w:val="5"/>
+        </w:numPr>
+        <w:spacing w:line="480" w:lineRule="auto"/>
+        <w:jc w:val="both"/>
+        <w:rPr>
+          <w:rFonts w:ascii="Times New Roman" w:eastAsia="Calibri" w:hAnsi="Times New Roman" w:cs="Times New Roman"/>
+          <w:b/>
+          <w:bCs/>
+          <w:color w:val="auto"/>
+          <w:sz w:val="24"/>
+          <w:szCs w:val="24"/>
+        </w:rPr>
+      </w:pPr>
+      <w:bookmarkStart w:id="7" w:name="_Toc23376303"/>
+      <w:r>
+        <w:rPr>
+          <w:rFonts w:ascii="Times New Roman" w:eastAsia="Calibri" w:hAnsi="Times New Roman" w:cs="Times New Roman"/>
+          <w:b/>
+          <w:bCs/>
+          <w:color w:val="auto"/>
+          <w:sz w:val="24"/>
+          <w:szCs w:val="24"/>
+        </w:rPr>
+        <w:t>SOFTWARE</w:t>
+      </w:r>
+      <w:bookmarkEnd w:id="7"/>
+    </w:p>
+    <w:p>
+      <w:pPr>
+        <w:pStyle w:val="Prrafodelista"/>
+        <w:numPr>
+          <w:ilvl w:val="0"/>
+          <w:numId w:val="4"/>
+        </w:numPr>
         <w:spacing w:after="200" w:line="480" w:lineRule="auto"/>
         <w:ind w:left="1144"/>
         <w:jc w:val="both"/>
@@ -268,6 +2612,99 @@
           <w:sz w:val="24"/>
           <w:szCs w:val="24"/>
         </w:rPr>
+        <w:t xml:space="preserve">Sistema Operativo: </w:t>
+      </w:r>
+      <w:r>
+        <w:rPr>
+          <w:rFonts w:ascii="Times New Roman" w:eastAsia="Calibri" w:hAnsi="Times New Roman" w:cs="Times New Roman"/>
+          <w:sz w:val="24"/>
+          <w:szCs w:val="24"/>
+        </w:rPr>
+        <w:t>Windows 10 de 64 bits.</w:t>
+      </w:r>
+    </w:p>
+    <w:p>
+      <w:pPr>
+        <w:pStyle w:val="Prrafodelista"/>
+        <w:numPr>
+          <w:ilvl w:val="0"/>
+          <w:numId w:val="4"/>
+        </w:numPr>
+        <w:spacing w:after="200" w:line="480" w:lineRule="auto"/>
+        <w:ind w:left="1144"/>
+        <w:jc w:val="both"/>
+        <w:rPr>
+          <w:rFonts w:ascii="Times New Roman" w:hAnsi="Times New Roman" w:cs="Times New Roman"/>
+          <w:b/>
+          <w:bCs/>
+          <w:sz w:val="24"/>
+          <w:szCs w:val="24"/>
+        </w:rPr>
+      </w:pPr>
+      <w:r>
+        <w:rPr>
+          <w:rFonts w:ascii="Times New Roman" w:eastAsia="Calibri" w:hAnsi="Times New Roman" w:cs="Times New Roman"/>
+          <w:b/>
+          <w:bCs/>
+          <w:sz w:val="24"/>
+          <w:szCs w:val="24"/>
+        </w:rPr>
+        <w:lastRenderedPageBreak/>
+        <w:t xml:space="preserve">Software de comunicaciones: </w:t>
+      </w:r>
+      <w:r>
+        <w:rPr>
+          <w:rFonts w:ascii="Times New Roman" w:eastAsia="Calibri" w:hAnsi="Times New Roman" w:cs="Times New Roman"/>
+          <w:sz w:val="24"/>
+          <w:szCs w:val="24"/>
+        </w:rPr>
+        <w:t xml:space="preserve">Todos los </w:t>
+      </w:r>
+      <w:proofErr w:type="spellStart"/>
+      <w:r>
+        <w:rPr>
+          <w:rFonts w:ascii="Times New Roman" w:eastAsia="Calibri" w:hAnsi="Times New Roman" w:cs="Times New Roman"/>
+          <w:sz w:val="24"/>
+          <w:szCs w:val="24"/>
+        </w:rPr>
+        <w:t>testeadores</w:t>
+      </w:r>
+      <w:proofErr w:type="spellEnd"/>
+      <w:r>
+        <w:rPr>
+          <w:rFonts w:ascii="Times New Roman" w:eastAsia="Calibri" w:hAnsi="Times New Roman" w:cs="Times New Roman"/>
+          <w:sz w:val="24"/>
+          <w:szCs w:val="24"/>
+        </w:rPr>
+        <w:t xml:space="preserve"> conectados en línea pondrán a prueba el programa bajo el control del software de comunicación de prueba.</w:t>
+      </w:r>
+    </w:p>
+    <w:p>
+      <w:pPr>
+        <w:pStyle w:val="Prrafodelista"/>
+        <w:numPr>
+          <w:ilvl w:val="0"/>
+          <w:numId w:val="4"/>
+        </w:numPr>
+        <w:spacing w:after="200" w:line="480" w:lineRule="auto"/>
+        <w:ind w:left="1144"/>
+        <w:jc w:val="both"/>
+        <w:rPr>
+          <w:rFonts w:ascii="Times New Roman" w:hAnsi="Times New Roman" w:cs="Times New Roman"/>
+          <w:b/>
+          <w:bCs/>
+          <w:sz w:val="24"/>
+          <w:szCs w:val="24"/>
+        </w:rPr>
+      </w:pPr>
+      <w:r>
+        <w:rPr>
+          <w:rFonts w:ascii="Times New Roman" w:eastAsia="Calibri" w:hAnsi="Times New Roman" w:cs="Times New Roman"/>
+          <w:b/>
+          <w:bCs/>
+          <w:sz w:val="24"/>
+          <w:szCs w:val="24"/>
+        </w:rPr>
         <w:t xml:space="preserve">Seguridad: </w:t>
       </w:r>
       <w:r>
@@ -284,7 +2721,7 @@
         <w:pStyle w:val="Ttulo1"/>
         <w:numPr>
           <w:ilvl w:val="0"/>
-          <w:numId w:val="9"/>
+          <w:numId w:val="5"/>
         </w:numPr>
         <w:spacing w:before="120" w:after="60" w:line="480" w:lineRule="auto"/>
         <w:jc w:val="both"/>
@@ -297,9 +2734,7 @@
           <w:szCs w:val="24"/>
         </w:rPr>
       </w:pPr>
-      <w:bookmarkStart w:id="3" w:name="_Toc23376304"/>
-      <w:bookmarkStart w:id="4" w:name="_GoBack"/>
-      <w:bookmarkEnd w:id="4"/>
+      <w:bookmarkStart w:id="8" w:name="_Toc23376304"/>
       <w:r>
         <w:rPr>
           <w:rFonts w:ascii="Times New Roman" w:eastAsia="Calibri" w:hAnsi="Times New Roman" w:cs="Times New Roman"/>
@@ -311,7 +2746,7 @@
         </w:rPr>
         <w:t>REQUISITOS PROCESALES ESPECIALES</w:t>
       </w:r>
-      <w:bookmarkEnd w:id="3"/>
+      <w:bookmarkEnd w:id="8"/>
     </w:p>
     <w:p>
       <w:pPr>
@@ -331,7 +2766,27 @@
           <w:szCs w:val="24"/>
           <w:lang w:val="es-US"/>
         </w:rPr>
-        <w:t>No se presentan procedimientos especiales a tener en cuenta con este caso de uso, el procedimiento para utilizar el módulo Visualizar eventos cercanos se encuentra descrito en la especificación de los casos de uso.</w:t>
+        <w:t xml:space="preserve">No se presentan procedimientos especiales </w:t>
+      </w:r>
+      <w:proofErr w:type="gramStart"/>
+      <w:r>
+        <w:rPr>
+          <w:rFonts w:ascii="Times New Roman" w:eastAsia="Calibri" w:hAnsi="Times New Roman" w:cs="Times New Roman"/>
+          <w:sz w:val="24"/>
+          <w:szCs w:val="24"/>
+          <w:lang w:val="es-US"/>
+        </w:rPr>
+        <w:t>a</w:t>
+      </w:r>
+      <w:proofErr w:type="gramEnd"/>
+      <w:r>
+        <w:rPr>
+          <w:rFonts w:ascii="Times New Roman" w:eastAsia="Calibri" w:hAnsi="Times New Roman" w:cs="Times New Roman"/>
+          <w:sz w:val="24"/>
+          <w:szCs w:val="24"/>
+          <w:lang w:val="es-US"/>
+        </w:rPr>
+        <w:t xml:space="preserve"> tener en cuenta con este caso de uso, el procedimiento para utilizar el módulo Visualizar eventos cercanos se encuentra descrito en la especificación de los casos de uso.</w:t>
       </w:r>
     </w:p>
     <w:p>
@@ -339,7 +2794,7 @@
         <w:pStyle w:val="Ttulo1"/>
         <w:numPr>
           <w:ilvl w:val="0"/>
-          <w:numId w:val="9"/>
+          <w:numId w:val="5"/>
         </w:numPr>
         <w:spacing w:before="120" w:after="60" w:line="480" w:lineRule="auto"/>
         <w:jc w:val="both"/>
@@ -352,7 +2807,7 @@
           <w:szCs w:val="24"/>
         </w:rPr>
       </w:pPr>
-      <w:bookmarkStart w:id="5" w:name="_Toc23376305"/>
+      <w:bookmarkStart w:id="9" w:name="_Toc23376305"/>
       <w:r>
         <w:rPr>
           <w:rFonts w:ascii="Times New Roman" w:eastAsia="Calibri" w:hAnsi="Times New Roman" w:cs="Times New Roman"/>
@@ -364,7 +2819,7 @@
         </w:rPr>
         <w:t>DEPENDENCIAS DEL INTERCASO</w:t>
       </w:r>
-      <w:bookmarkEnd w:id="5"/>
+      <w:bookmarkEnd w:id="9"/>
     </w:p>
     <w:tbl>
       <w:tblPr>
@@ -642,10 +3097,19 @@
         </w:rPr>
       </w:pPr>
     </w:p>
+    <w:p>
+      <w:pPr>
+        <w:rPr>
+          <w:lang w:val="es-US"/>
+        </w:rPr>
+      </w:pPr>
+      <w:bookmarkStart w:id="10" w:name="_GoBack"/>
+      <w:bookmarkEnd w:id="10"/>
+    </w:p>
     <w:sectPr>
       <w:pgSz w:w="11906" w:h="16838"/>
-      <w:pgMar w:top="1440" w:right="1440" w:bottom="1440" w:left="1440" w:header="720" w:footer="720" w:gutter="0"/>
-      <w:cols w:space="720"/>
+      <w:pgMar w:top="1417" w:right="1701" w:bottom="1417" w:left="1701" w:header="708" w:footer="708" w:gutter="0"/>
+      <w:cols w:space="708"/>
       <w:docGrid w:linePitch="360"/>
     </w:sectPr>
   </w:body>
@@ -655,92 +3119,6 @@
 <file path=word/numbering.xml><?xml version="1.0" encoding="utf-8"?>
 <w:numbering xmlns:wpc="http://schemas.microsoft.com/office/word/2010/wordprocessingCanvas" xmlns:cx="http://schemas.microsoft.com/office/drawing/2014/chartex" xmlns:cx1="http://schemas.microsoft.com/office/drawing/2015/9/8/chartex" xmlns:cx2="http://schemas.microsoft.com/office/drawing/2015/10/21/chartex" xmlns:cx3="http://schemas.microsoft.com/office/drawing/2016/5/9/chartex" xmlns:cx4="http://schemas.microsoft.com/office/drawing/2016/5/10/chartex" xmlns:cx5="http://schemas.microsoft.com/office/drawing/2016/5/11/chartex" xmlns:cx6="http://schemas.microsoft.com/office/drawing/2016/5/12/chartex" xmlns:cx7="http://schemas.microsoft.com/office/drawing/2016/5/13/chartex" xmlns:cx8="http://schemas.microsoft.com/office/drawing/2016/5/14/chartex" xmlns:mc="http://schemas.openxmlformats.org/markup-compatibility/2006" xmlns:aink="http://schemas.microsoft.com/office/drawing/2016/ink" xmlns:am3d="http://schemas.microsoft.com/office/drawing/2017/model3d" xmlns:o="urn:schemas-microsoft-com:office:office" xmlns:r="http://schemas.openxmlformats.org/officeDocument/2006/relationships" xmlns:m="http://schemas.openxmlformats.org/officeDocument/2006/math" xmlns:v="urn:schemas-microsoft-com:vml" xmlns:wp14="http://schemas.microsoft.com/office/word/2010/wordprocessingDrawing" xmlns:wp="http://schemas.openxmlformats.org/drawingml/2006/wordprocessingDrawing" xmlns:w10="urn:schemas-microsoft-com:office:word" xmlns:w="http://schemas.openxmlformats.org/wordprocessingml/2006/main" xmlns:w14="http://schemas.microsoft.com/office/word/2010/wordml" xmlns:w15="http://schemas.microsoft.com/office/word/2012/wordml" xmlns:w16cid="http://schemas.microsoft.com/office/word/2016/wordml/cid" xmlns:w16se="http://schemas.microsoft.com/office/word/2015/wordml/symex" xmlns:wpg="http://schemas.microsoft.com/office/word/2010/wordprocessingGroup" xmlns:wpi="http://schemas.microsoft.com/office/word/2010/wordprocessingInk" xmlns:wne="http://schemas.microsoft.com/office/word/2006/wordml" xmlns:wps="http://schemas.microsoft.com/office/word/2010/wordprocessingShape" mc:Ignorable="w14 w15 w16se w16cid wp14">
   <w:abstractNum w:abstractNumId="0" w15:restartNumberingAfterBreak="0">
-    <w:nsid w:val="0CFA174F"/>
-    <w:multiLevelType w:val="multilevel"/>
-    <w:tmpl w:val="7B4EE772"/>
-    <w:lvl w:ilvl="0">
-      <w:start w:val="1"/>
-      <w:numFmt w:val="decimal"/>
-      <w:lvlText w:val="%1."/>
-      <w:lvlJc w:val="left"/>
-      <w:pPr>
-        <w:ind w:left="720" w:hanging="360"/>
-      </w:pPr>
-    </w:lvl>
-    <w:lvl w:ilvl="1">
-      <w:start w:val="1"/>
-      <w:numFmt w:val="decimal"/>
-      <w:lvlText w:val="%1.%2"/>
-      <w:lvlJc w:val="left"/>
-      <w:pPr>
-        <w:ind w:left="1440" w:hanging="360"/>
-      </w:pPr>
-    </w:lvl>
-    <w:lvl w:ilvl="2">
-      <w:start w:val="1"/>
-      <w:numFmt w:val="lowerRoman"/>
-      <w:lvlText w:val="%3."/>
-      <w:lvlJc w:val="right"/>
-      <w:pPr>
-        <w:ind w:left="2160" w:hanging="180"/>
-      </w:pPr>
-    </w:lvl>
-    <w:lvl w:ilvl="3">
-      <w:start w:val="1"/>
-      <w:numFmt w:val="decimal"/>
-      <w:lvlText w:val="%4."/>
-      <w:lvlJc w:val="left"/>
-      <w:pPr>
-        <w:ind w:left="2880" w:hanging="360"/>
-      </w:pPr>
-    </w:lvl>
-    <w:lvl w:ilvl="4">
-      <w:start w:val="1"/>
-      <w:numFmt w:val="lowerLetter"/>
-      <w:lvlText w:val="%5."/>
-      <w:lvlJc w:val="left"/>
-      <w:pPr>
-        <w:ind w:left="3600" w:hanging="360"/>
-      </w:pPr>
-    </w:lvl>
-    <w:lvl w:ilvl="5">
-      <w:start w:val="1"/>
-      <w:numFmt w:val="lowerRoman"/>
-      <w:lvlText w:val="%6."/>
-      <w:lvlJc w:val="right"/>
-      <w:pPr>
-        <w:ind w:left="4320" w:hanging="180"/>
-      </w:pPr>
-    </w:lvl>
-    <w:lvl w:ilvl="6">
-      <w:start w:val="1"/>
-      <w:numFmt w:val="decimal"/>
-      <w:lvlText w:val="%7."/>
-      <w:lvlJc w:val="left"/>
-      <w:pPr>
-        <w:ind w:left="5040" w:hanging="360"/>
-      </w:pPr>
-    </w:lvl>
-    <w:lvl w:ilvl="7">
-      <w:start w:val="1"/>
-      <w:numFmt w:val="lowerLetter"/>
-      <w:lvlText w:val="%8."/>
-      <w:lvlJc w:val="left"/>
-      <w:pPr>
-        <w:ind w:left="5760" w:hanging="360"/>
-      </w:pPr>
-    </w:lvl>
-    <w:lvl w:ilvl="8">
-      <w:start w:val="1"/>
-      <w:numFmt w:val="lowerRoman"/>
-      <w:lvlText w:val="%9."/>
-      <w:lvlJc w:val="right"/>
-      <w:pPr>
-        <w:ind w:left="6480" w:hanging="180"/>
-      </w:pPr>
-    </w:lvl>
-  </w:abstractNum>
-  <w:abstractNum w:abstractNumId="1" w15:restartNumberingAfterBreak="0">
     <w:nsid w:val="12904497"/>
     <w:multiLevelType w:val="hybridMultilevel"/>
     <w:tmpl w:val="4C9EB1B8"/>
@@ -853,7 +3231,7 @@
       </w:rPr>
     </w:lvl>
   </w:abstractNum>
-  <w:abstractNum w:abstractNumId="2" w15:restartNumberingAfterBreak="0">
+  <w:abstractNum w:abstractNumId="1" w15:restartNumberingAfterBreak="0">
     <w:nsid w:val="12F73052"/>
     <w:multiLevelType w:val="hybridMultilevel"/>
     <w:tmpl w:val="FF68F628"/>
@@ -966,7 +3344,7 @@
       </w:rPr>
     </w:lvl>
   </w:abstractNum>
-  <w:abstractNum w:abstractNumId="3" w15:restartNumberingAfterBreak="0">
+  <w:abstractNum w:abstractNumId="2" w15:restartNumberingAfterBreak="0">
     <w:nsid w:val="1D5C0C37"/>
     <w:multiLevelType w:val="multilevel"/>
     <w:tmpl w:val="3708B0D6"/>
@@ -1089,93 +3467,7 @@
       </w:rPr>
     </w:lvl>
   </w:abstractNum>
-  <w:abstractNum w:abstractNumId="4" w15:restartNumberingAfterBreak="0">
-    <w:nsid w:val="1D824DBF"/>
-    <w:multiLevelType w:val="hybridMultilevel"/>
-    <w:tmpl w:val="BE508C0E"/>
-    <w:lvl w:ilvl="0" w:tplc="0409000F">
-      <w:start w:val="1"/>
-      <w:numFmt w:val="decimal"/>
-      <w:lvlText w:val="%1."/>
-      <w:lvlJc w:val="left"/>
-      <w:pPr>
-        <w:ind w:left="720" w:hanging="360"/>
-      </w:pPr>
-    </w:lvl>
-    <w:lvl w:ilvl="1" w:tplc="04090019" w:tentative="1">
-      <w:start w:val="1"/>
-      <w:numFmt w:val="lowerLetter"/>
-      <w:lvlText w:val="%2."/>
-      <w:lvlJc w:val="left"/>
-      <w:pPr>
-        <w:ind w:left="1440" w:hanging="360"/>
-      </w:pPr>
-    </w:lvl>
-    <w:lvl w:ilvl="2" w:tplc="0409001B" w:tentative="1">
-      <w:start w:val="1"/>
-      <w:numFmt w:val="lowerRoman"/>
-      <w:lvlText w:val="%3."/>
-      <w:lvlJc w:val="right"/>
-      <w:pPr>
-        <w:ind w:left="2160" w:hanging="180"/>
-      </w:pPr>
-    </w:lvl>
-    <w:lvl w:ilvl="3" w:tplc="0409000F" w:tentative="1">
-      <w:start w:val="1"/>
-      <w:numFmt w:val="decimal"/>
-      <w:lvlText w:val="%4."/>
-      <w:lvlJc w:val="left"/>
-      <w:pPr>
-        <w:ind w:left="2880" w:hanging="360"/>
-      </w:pPr>
-    </w:lvl>
-    <w:lvl w:ilvl="4" w:tplc="04090019" w:tentative="1">
-      <w:start w:val="1"/>
-      <w:numFmt w:val="lowerLetter"/>
-      <w:lvlText w:val="%5."/>
-      <w:lvlJc w:val="left"/>
-      <w:pPr>
-        <w:ind w:left="3600" w:hanging="360"/>
-      </w:pPr>
-    </w:lvl>
-    <w:lvl w:ilvl="5" w:tplc="0409001B" w:tentative="1">
-      <w:start w:val="1"/>
-      <w:numFmt w:val="lowerRoman"/>
-      <w:lvlText w:val="%6."/>
-      <w:lvlJc w:val="right"/>
-      <w:pPr>
-        <w:ind w:left="4320" w:hanging="180"/>
-      </w:pPr>
-    </w:lvl>
-    <w:lvl w:ilvl="6" w:tplc="0409000F" w:tentative="1">
-      <w:start w:val="1"/>
-      <w:numFmt w:val="decimal"/>
-      <w:lvlText w:val="%7."/>
-      <w:lvlJc w:val="left"/>
-      <w:pPr>
-        <w:ind w:left="5040" w:hanging="360"/>
-      </w:pPr>
-    </w:lvl>
-    <w:lvl w:ilvl="7" w:tplc="04090019" w:tentative="1">
-      <w:start w:val="1"/>
-      <w:numFmt w:val="lowerLetter"/>
-      <w:lvlText w:val="%8."/>
-      <w:lvlJc w:val="left"/>
-      <w:pPr>
-        <w:ind w:left="5760" w:hanging="360"/>
-      </w:pPr>
-    </w:lvl>
-    <w:lvl w:ilvl="8" w:tplc="0409001B" w:tentative="1">
-      <w:start w:val="1"/>
-      <w:numFmt w:val="lowerRoman"/>
-      <w:lvlText w:val="%9."/>
-      <w:lvlJc w:val="right"/>
-      <w:pPr>
-        <w:ind w:left="6480" w:hanging="180"/>
-      </w:pPr>
-    </w:lvl>
-  </w:abstractNum>
-  <w:abstractNum w:abstractNumId="5" w15:restartNumberingAfterBreak="0">
+  <w:abstractNum w:abstractNumId="3" w15:restartNumberingAfterBreak="0">
     <w:nsid w:val="1DD530EA"/>
     <w:multiLevelType w:val="multilevel"/>
     <w:tmpl w:val="E73EF832"/>
@@ -1264,206 +3556,7 @@
       </w:pPr>
     </w:lvl>
   </w:abstractNum>
-  <w:abstractNum w:abstractNumId="6" w15:restartNumberingAfterBreak="0">
-    <w:nsid w:val="476E10DE"/>
-    <w:multiLevelType w:val="hybridMultilevel"/>
-    <w:tmpl w:val="76BA20B2"/>
-    <w:lvl w:ilvl="0" w:tplc="A1AE0056">
-      <w:start w:val="1"/>
-      <w:numFmt w:val="bullet"/>
-      <w:lvlText w:val=""/>
-      <w:lvlJc w:val="left"/>
-      <w:pPr>
-        <w:ind w:left="720" w:hanging="360"/>
-      </w:pPr>
-      <w:rPr>
-        <w:rFonts w:ascii="Wingdings" w:hAnsi="Wingdings" w:hint="default"/>
-      </w:rPr>
-    </w:lvl>
-    <w:lvl w:ilvl="1" w:tplc="5FDA8F38">
-      <w:start w:val="1"/>
-      <w:numFmt w:val="bullet"/>
-      <w:lvlText w:val="o"/>
-      <w:lvlJc w:val="left"/>
-      <w:pPr>
-        <w:ind w:left="1440" w:hanging="360"/>
-      </w:pPr>
-      <w:rPr>
-        <w:rFonts w:ascii="Courier New" w:hAnsi="Courier New" w:hint="default"/>
-      </w:rPr>
-    </w:lvl>
-    <w:lvl w:ilvl="2" w:tplc="C06C7DDC">
-      <w:start w:val="1"/>
-      <w:numFmt w:val="bullet"/>
-      <w:lvlText w:val=""/>
-      <w:lvlJc w:val="left"/>
-      <w:pPr>
-        <w:ind w:left="2160" w:hanging="360"/>
-      </w:pPr>
-      <w:rPr>
-        <w:rFonts w:ascii="Wingdings" w:hAnsi="Wingdings" w:hint="default"/>
-      </w:rPr>
-    </w:lvl>
-    <w:lvl w:ilvl="3" w:tplc="00A8AE96">
-      <w:start w:val="1"/>
-      <w:numFmt w:val="bullet"/>
-      <w:lvlText w:val=""/>
-      <w:lvlJc w:val="left"/>
-      <w:pPr>
-        <w:ind w:left="2880" w:hanging="360"/>
-      </w:pPr>
-      <w:rPr>
-        <w:rFonts w:ascii="Symbol" w:hAnsi="Symbol" w:hint="default"/>
-      </w:rPr>
-    </w:lvl>
-    <w:lvl w:ilvl="4" w:tplc="4EC2B9F4">
-      <w:start w:val="1"/>
-      <w:numFmt w:val="bullet"/>
-      <w:lvlText w:val="o"/>
-      <w:lvlJc w:val="left"/>
-      <w:pPr>
-        <w:ind w:left="3600" w:hanging="360"/>
-      </w:pPr>
-      <w:rPr>
-        <w:rFonts w:ascii="Courier New" w:hAnsi="Courier New" w:hint="default"/>
-      </w:rPr>
-    </w:lvl>
-    <w:lvl w:ilvl="5" w:tplc="33F24ABA">
-      <w:start w:val="1"/>
-      <w:numFmt w:val="bullet"/>
-      <w:lvlText w:val=""/>
-      <w:lvlJc w:val="left"/>
-      <w:pPr>
-        <w:ind w:left="4320" w:hanging="360"/>
-      </w:pPr>
-      <w:rPr>
-        <w:rFonts w:ascii="Wingdings" w:hAnsi="Wingdings" w:hint="default"/>
-      </w:rPr>
-    </w:lvl>
-    <w:lvl w:ilvl="6" w:tplc="590C9D00">
-      <w:start w:val="1"/>
-      <w:numFmt w:val="bullet"/>
-      <w:lvlText w:val=""/>
-      <w:lvlJc w:val="left"/>
-      <w:pPr>
-        <w:ind w:left="5040" w:hanging="360"/>
-      </w:pPr>
-      <w:rPr>
-        <w:rFonts w:ascii="Symbol" w:hAnsi="Symbol" w:hint="default"/>
-      </w:rPr>
-    </w:lvl>
-    <w:lvl w:ilvl="7" w:tplc="94DC2000">
-      <w:start w:val="1"/>
-      <w:numFmt w:val="bullet"/>
-      <w:lvlText w:val="o"/>
-      <w:lvlJc w:val="left"/>
-      <w:pPr>
-        <w:ind w:left="5760" w:hanging="360"/>
-      </w:pPr>
-      <w:rPr>
-        <w:rFonts w:ascii="Courier New" w:hAnsi="Courier New" w:hint="default"/>
-      </w:rPr>
-    </w:lvl>
-    <w:lvl w:ilvl="8" w:tplc="1F36A2CE">
-      <w:start w:val="1"/>
-      <w:numFmt w:val="bullet"/>
-      <w:lvlText w:val=""/>
-      <w:lvlJc w:val="left"/>
-      <w:pPr>
-        <w:ind w:left="6480" w:hanging="360"/>
-      </w:pPr>
-      <w:rPr>
-        <w:rFonts w:ascii="Wingdings" w:hAnsi="Wingdings" w:hint="default"/>
-      </w:rPr>
-    </w:lvl>
-  </w:abstractNum>
-  <w:abstractNum w:abstractNumId="7" w15:restartNumberingAfterBreak="0">
-    <w:nsid w:val="4B9F540B"/>
-    <w:multiLevelType w:val="hybridMultilevel"/>
-    <w:tmpl w:val="F59CF7E4"/>
-    <w:lvl w:ilvl="0" w:tplc="0409000F">
-      <w:start w:val="1"/>
-      <w:numFmt w:val="decimal"/>
-      <w:lvlText w:val="%1."/>
-      <w:lvlJc w:val="left"/>
-      <w:pPr>
-        <w:ind w:left="720" w:hanging="360"/>
-      </w:pPr>
-    </w:lvl>
-    <w:lvl w:ilvl="1" w:tplc="04090019" w:tentative="1">
-      <w:start w:val="1"/>
-      <w:numFmt w:val="lowerLetter"/>
-      <w:lvlText w:val="%2."/>
-      <w:lvlJc w:val="left"/>
-      <w:pPr>
-        <w:ind w:left="1440" w:hanging="360"/>
-      </w:pPr>
-    </w:lvl>
-    <w:lvl w:ilvl="2" w:tplc="0409001B" w:tentative="1">
-      <w:start w:val="1"/>
-      <w:numFmt w:val="lowerRoman"/>
-      <w:lvlText w:val="%3."/>
-      <w:lvlJc w:val="right"/>
-      <w:pPr>
-        <w:ind w:left="2160" w:hanging="180"/>
-      </w:pPr>
-    </w:lvl>
-    <w:lvl w:ilvl="3" w:tplc="0409000F" w:tentative="1">
-      <w:start w:val="1"/>
-      <w:numFmt w:val="decimal"/>
-      <w:lvlText w:val="%4."/>
-      <w:lvlJc w:val="left"/>
-      <w:pPr>
-        <w:ind w:left="2880" w:hanging="360"/>
-      </w:pPr>
-    </w:lvl>
-    <w:lvl w:ilvl="4" w:tplc="04090019" w:tentative="1">
-      <w:start w:val="1"/>
-      <w:numFmt w:val="lowerLetter"/>
-      <w:lvlText w:val="%5."/>
-      <w:lvlJc w:val="left"/>
-      <w:pPr>
-        <w:ind w:left="3600" w:hanging="360"/>
-      </w:pPr>
-    </w:lvl>
-    <w:lvl w:ilvl="5" w:tplc="0409001B" w:tentative="1">
-      <w:start w:val="1"/>
-      <w:numFmt w:val="lowerRoman"/>
-      <w:lvlText w:val="%6."/>
-      <w:lvlJc w:val="right"/>
-      <w:pPr>
-        <w:ind w:left="4320" w:hanging="180"/>
-      </w:pPr>
-    </w:lvl>
-    <w:lvl w:ilvl="6" w:tplc="0409000F" w:tentative="1">
-      <w:start w:val="1"/>
-      <w:numFmt w:val="decimal"/>
-      <w:lvlText w:val="%7."/>
-      <w:lvlJc w:val="left"/>
-      <w:pPr>
-        <w:ind w:left="5040" w:hanging="360"/>
-      </w:pPr>
-    </w:lvl>
-    <w:lvl w:ilvl="7" w:tplc="04090019" w:tentative="1">
-      <w:start w:val="1"/>
-      <w:numFmt w:val="lowerLetter"/>
-      <w:lvlText w:val="%8."/>
-      <w:lvlJc w:val="left"/>
-      <w:pPr>
-        <w:ind w:left="5760" w:hanging="360"/>
-      </w:pPr>
-    </w:lvl>
-    <w:lvl w:ilvl="8" w:tplc="0409001B" w:tentative="1">
-      <w:start w:val="1"/>
-      <w:numFmt w:val="lowerRoman"/>
-      <w:lvlText w:val="%9."/>
-      <w:lvlJc w:val="right"/>
-      <w:pPr>
-        <w:ind w:left="6480" w:hanging="180"/>
-      </w:pPr>
-    </w:lvl>
-  </w:abstractNum>
-  <w:abstractNum w:abstractNumId="8" w15:restartNumberingAfterBreak="0">
+  <w:abstractNum w:abstractNumId="4" w15:restartNumberingAfterBreak="0">
     <w:nsid w:val="70E43161"/>
     <w:multiLevelType w:val="hybridMultilevel"/>
     <w:tmpl w:val="411EA85C"/>
@@ -1550,31 +3643,19 @@
     </w:lvl>
   </w:abstractNum>
   <w:num w:numId="1">
-    <w:abstractNumId w:val="6"/>
+    <w:abstractNumId w:val="4"/>
   </w:num>
   <w:num w:numId="2">
-    <w:abstractNumId w:val="2"/>
+    <w:abstractNumId w:val="0"/>
   </w:num>
   <w:num w:numId="3">
-    <w:abstractNumId w:val="8"/>
+    <w:abstractNumId w:val="3"/>
   </w:num>
   <w:num w:numId="4">
-    <w:abstractNumId w:val="0"/>
+    <w:abstractNumId w:val="1"/>
   </w:num>
   <w:num w:numId="5">
-    <w:abstractNumId w:val="1"/>
-  </w:num>
-  <w:num w:numId="6">
-    <w:abstractNumId w:val="5"/>
-  </w:num>
-  <w:num w:numId="7">
-    <w:abstractNumId w:val="4"/>
-  </w:num>
-  <w:num w:numId="8">
-    <w:abstractNumId w:val="7"/>
-  </w:num>
-  <w:num w:numId="9">
-    <w:abstractNumId w:val="3"/>
+    <w:abstractNumId w:val="2"/>
   </w:num>
 </w:numbering>
 </file>
@@ -1587,7 +3668,7 @@
         <w:rFonts w:asciiTheme="minorHAnsi" w:eastAsiaTheme="minorHAnsi" w:hAnsiTheme="minorHAnsi" w:cstheme="minorBidi"/>
         <w:sz w:val="22"/>
         <w:szCs w:val="22"/>
-        <w:lang w:val="es-ES" w:eastAsia="en-US" w:bidi="ar-SA"/>
+        <w:lang w:val="es-PE" w:eastAsia="en-US" w:bidi="ar-SA"/>
       </w:rPr>
     </w:rPrDefault>
     <w:pPrDefault>
@@ -1596,7 +3677,7 @@
       </w:pPr>
     </w:pPrDefault>
   </w:docDefaults>
-  <w:latentStyles w:defLockedState="0" w:defUIPriority="99" w:defSemiHidden="0" w:defUnhideWhenUsed="0" w:defQFormat="0" w:count="377">
+  <w:latentStyles w:defLockedState="0" w:defUIPriority="99" w:defSemiHidden="0" w:defUnhideWhenUsed="0" w:defQFormat="0" w:count="376">
     <w:lsdException w:name="Normal" w:uiPriority="0" w:qFormat="1"/>
     <w:lsdException w:name="heading 1" w:uiPriority="9" w:qFormat="1"/>
     <w:lsdException w:name="heading 2" w:semiHidden="1" w:uiPriority="9" w:unhideWhenUsed="1" w:qFormat="1"/>
@@ -1973,11 +4054,14 @@
     <w:lsdException w:name="Hashtag" w:semiHidden="1" w:unhideWhenUsed="1"/>
     <w:lsdException w:name="Unresolved Mention" w:semiHidden="1" w:unhideWhenUsed="1"/>
     <w:lsdException w:name="Smart Link" w:semiHidden="1" w:unhideWhenUsed="1"/>
-    <w:lsdException w:name="Smart Link Error" w:semiHidden="1" w:unhideWhenUsed="1"/>
   </w:latentStyles>
   <w:style w:type="paragraph" w:default="1" w:styleId="Normal">
     <w:name w:val="Normal"/>
     <w:qFormat/>
+    <w:rsid w:val="005C5329"/>
+    <w:rPr>
+      <w:lang w:val="es-ES"/>
+    </w:rPr>
   </w:style>
   <w:style w:type="paragraph" w:styleId="Ttulo1">
     <w:name w:val="heading 1"/>
@@ -1986,7 +4070,7 @@
     <w:link w:val="Ttulo1Car"/>
     <w:uiPriority w:val="9"/>
     <w:qFormat/>
-    <w:rsid w:val="004429A2"/>
+    <w:rsid w:val="005C5329"/>
     <w:pPr>
       <w:keepNext/>
       <w:keepLines/>
@@ -2008,7 +4092,7 @@
     <w:uiPriority w:val="9"/>
     <w:unhideWhenUsed/>
     <w:qFormat/>
-    <w:rsid w:val="004429A2"/>
+    <w:rsid w:val="005C5329"/>
     <w:pPr>
       <w:keepNext/>
       <w:keepLines/>
@@ -2049,11 +4133,40 @@
     <w:semiHidden/>
     <w:unhideWhenUsed/>
   </w:style>
+  <w:style w:type="character" w:customStyle="1" w:styleId="Ttulo1Car">
+    <w:name w:val="Título 1 Car"/>
+    <w:basedOn w:val="Fuentedeprrafopredeter"/>
+    <w:link w:val="Ttulo1"/>
+    <w:uiPriority w:val="9"/>
+    <w:rsid w:val="005C5329"/>
+    <w:rPr>
+      <w:rFonts w:asciiTheme="majorHAnsi" w:eastAsiaTheme="majorEastAsia" w:hAnsiTheme="majorHAnsi" w:cstheme="majorBidi"/>
+      <w:color w:val="2F5496" w:themeColor="accent1" w:themeShade="BF"/>
+      <w:sz w:val="32"/>
+      <w:szCs w:val="32"/>
+      <w:lang w:val="es-ES"/>
+    </w:rPr>
+  </w:style>
+  <w:style w:type="character" w:customStyle="1" w:styleId="Ttulo2Car">
+    <w:name w:val="Título 2 Car"/>
+    <w:basedOn w:val="Fuentedeprrafopredeter"/>
+    <w:link w:val="Ttulo2"/>
+    <w:uiPriority w:val="9"/>
+    <w:rsid w:val="005C5329"/>
+    <w:rPr>
+      <w:rFonts w:asciiTheme="majorHAnsi" w:eastAsiaTheme="majorEastAsia" w:hAnsiTheme="majorHAnsi" w:cstheme="majorBidi"/>
+      <w:color w:val="2F5496" w:themeColor="accent1" w:themeShade="BF"/>
+      <w:sz w:val="26"/>
+      <w:szCs w:val="26"/>
+      <w:lang w:val="es-ES"/>
+    </w:rPr>
+  </w:style>
   <w:style w:type="paragraph" w:styleId="Prrafodelista">
     <w:name w:val="List Paragraph"/>
     <w:basedOn w:val="Normal"/>
     <w:uiPriority w:val="34"/>
     <w:qFormat/>
+    <w:rsid w:val="005C5329"/>
     <w:pPr>
       <w:ind w:left="720"/>
       <w:contextualSpacing/>
@@ -2063,10 +4176,13 @@
     <w:name w:val="Table Grid"/>
     <w:basedOn w:val="Tablanormal"/>
     <w:uiPriority w:val="59"/>
-    <w:rsid w:val="00FB4123"/>
+    <w:rsid w:val="005C5329"/>
     <w:pPr>
       <w:spacing w:after="0" w:line="240" w:lineRule="auto"/>
     </w:pPr>
+    <w:rPr>
+      <w:lang w:val="es-ES"/>
+    </w:rPr>
     <w:tblPr>
       <w:tblBorders>
         <w:top w:val="single" w:sz="4" w:space="0" w:color="000000" w:themeColor="text1"/>
@@ -2083,22 +4199,10 @@
     <w:basedOn w:val="Fuentedeprrafopredeter"/>
     <w:uiPriority w:val="99"/>
     <w:unhideWhenUsed/>
+    <w:rsid w:val="005C5329"/>
     <w:rPr>
       <w:color w:val="0563C1" w:themeColor="hyperlink"/>
       <w:u w:val="single"/>
-    </w:rPr>
-  </w:style>
-  <w:style w:type="character" w:customStyle="1" w:styleId="Ttulo1Car">
-    <w:name w:val="Título 1 Car"/>
-    <w:basedOn w:val="Fuentedeprrafopredeter"/>
-    <w:link w:val="Ttulo1"/>
-    <w:uiPriority w:val="9"/>
-    <w:rsid w:val="004429A2"/>
-    <w:rPr>
-      <w:rFonts w:asciiTheme="majorHAnsi" w:eastAsiaTheme="majorEastAsia" w:hAnsiTheme="majorHAnsi" w:cstheme="majorBidi"/>
-      <w:color w:val="2F5496" w:themeColor="accent1" w:themeShade="BF"/>
-      <w:sz w:val="32"/>
-      <w:szCs w:val="32"/>
     </w:rPr>
   </w:style>
   <w:style w:type="paragraph" w:styleId="TtuloTDC">
@@ -2108,25 +4212,12 @@
     <w:uiPriority w:val="39"/>
     <w:unhideWhenUsed/>
     <w:qFormat/>
-    <w:rsid w:val="004429A2"/>
+    <w:rsid w:val="005C5329"/>
     <w:pPr>
       <w:outlineLvl w:val="9"/>
     </w:pPr>
     <w:rPr>
       <w:lang w:val="en-US"/>
-    </w:rPr>
-  </w:style>
-  <w:style w:type="character" w:customStyle="1" w:styleId="Ttulo2Car">
-    <w:name w:val="Título 2 Car"/>
-    <w:basedOn w:val="Fuentedeprrafopredeter"/>
-    <w:link w:val="Ttulo2"/>
-    <w:uiPriority w:val="9"/>
-    <w:rsid w:val="004429A2"/>
-    <w:rPr>
-      <w:rFonts w:asciiTheme="majorHAnsi" w:eastAsiaTheme="majorEastAsia" w:hAnsiTheme="majorHAnsi" w:cstheme="majorBidi"/>
-      <w:color w:val="2F5496" w:themeColor="accent1" w:themeShade="BF"/>
-      <w:sz w:val="26"/>
-      <w:szCs w:val="26"/>
     </w:rPr>
   </w:style>
   <w:style w:type="paragraph" w:styleId="TDC1">
@@ -2136,7 +4227,7 @@
     <w:autoRedefine/>
     <w:uiPriority w:val="39"/>
     <w:unhideWhenUsed/>
-    <w:rsid w:val="004429A2"/>
+    <w:rsid w:val="005C5329"/>
     <w:pPr>
       <w:spacing w:after="100"/>
     </w:pPr>
@@ -2148,7 +4239,7 @@
     <w:autoRedefine/>
     <w:uiPriority w:val="39"/>
     <w:unhideWhenUsed/>
-    <w:rsid w:val="004429A2"/>
+    <w:rsid w:val="005C5329"/>
     <w:pPr>
       <w:spacing w:after="100"/>
       <w:ind w:left="220"/>
@@ -2158,7 +4249,7 @@
 </file>
 
 <file path=word/theme/theme1.xml><?xml version="1.0" encoding="utf-8"?>
-<a:theme xmlns:a="http://schemas.openxmlformats.org/drawingml/2006/main" name="Office Theme">
+<a:theme xmlns:a="http://schemas.openxmlformats.org/drawingml/2006/main" name="Tema de Office">
   <a:themeElements>
     <a:clrScheme name="Office">
       <a:dk1>
@@ -2203,9 +4294,9 @@
         <a:latin typeface="Calibri Light" panose="020F0302020204030204"/>
         <a:ea typeface=""/>
         <a:cs typeface=""/>
-        <a:font script="Jpan" typeface="ＭＳ ゴシック"/>
+        <a:font script="Jpan" typeface="游ゴシック Light"/>
         <a:font script="Hang" typeface="맑은 고딕"/>
-        <a:font script="Hans" typeface="宋体"/>
+        <a:font script="Hans" typeface="等线 Light"/>
         <a:font script="Hant" typeface="新細明體"/>
         <a:font script="Arab" typeface="Times New Roman"/>
         <a:font script="Hebr" typeface="Times New Roman"/>
@@ -2233,14 +4324,31 @@
         <a:font script="Viet" typeface="Times New Roman"/>
         <a:font script="Uigh" typeface="Microsoft Uighur"/>
         <a:font script="Geor" typeface="Sylfaen"/>
+        <a:font script="Armn" typeface="Arial"/>
+        <a:font script="Bugi" typeface="Leelawadee UI"/>
+        <a:font script="Bopo" typeface="Microsoft JhengHei"/>
+        <a:font script="Java" typeface="Javanese Text"/>
+        <a:font script="Lisu" typeface="Segoe UI"/>
+        <a:font script="Mymr" typeface="Myanmar Text"/>
+        <a:font script="Nkoo" typeface="Ebrima"/>
+        <a:font script="Olck" typeface="Nirmala UI"/>
+        <a:font script="Osma" typeface="Ebrima"/>
+        <a:font script="Phag" typeface="Phagspa"/>
+        <a:font script="Syrn" typeface="Estrangelo Edessa"/>
+        <a:font script="Syrj" typeface="Estrangelo Edessa"/>
+        <a:font script="Syre" typeface="Estrangelo Edessa"/>
+        <a:font script="Sora" typeface="Nirmala UI"/>
+        <a:font script="Tale" typeface="Microsoft Tai Le"/>
+        <a:font script="Talu" typeface="Microsoft New Tai Lue"/>
+        <a:font script="Tfng" typeface="Ebrima"/>
       </a:majorFont>
       <a:minorFont>
         <a:latin typeface="Calibri" panose="020F0502020204030204"/>
         <a:ea typeface=""/>
         <a:cs typeface=""/>
-        <a:font script="Jpan" typeface="ＭＳ 明朝"/>
+        <a:font script="Jpan" typeface="游明朝"/>
         <a:font script="Hang" typeface="맑은 고딕"/>
-        <a:font script="Hans" typeface="宋体"/>
+        <a:font script="Hans" typeface="等线"/>
         <a:font script="Hant" typeface="新細明體"/>
         <a:font script="Arab" typeface="Arial"/>
         <a:font script="Hebr" typeface="Arial"/>
@@ -2268,6 +4376,23 @@
         <a:font script="Viet" typeface="Arial"/>
         <a:font script="Uigh" typeface="Microsoft Uighur"/>
         <a:font script="Geor" typeface="Sylfaen"/>
+        <a:font script="Armn" typeface="Arial"/>
+        <a:font script="Bugi" typeface="Leelawadee UI"/>
+        <a:font script="Bopo" typeface="Microsoft JhengHei"/>
+        <a:font script="Java" typeface="Javanese Text"/>
+        <a:font script="Lisu" typeface="Segoe UI"/>
+        <a:font script="Mymr" typeface="Myanmar Text"/>
+        <a:font script="Nkoo" typeface="Ebrima"/>
+        <a:font script="Olck" typeface="Nirmala UI"/>
+        <a:font script="Osma" typeface="Ebrima"/>
+        <a:font script="Phag" typeface="Phagspa"/>
+        <a:font script="Syrn" typeface="Estrangelo Edessa"/>
+        <a:font script="Syrj" typeface="Estrangelo Edessa"/>
+        <a:font script="Syre" typeface="Estrangelo Edessa"/>
+        <a:font script="Sora" typeface="Nirmala UI"/>
+        <a:font script="Tale" typeface="Microsoft Tai Le"/>
+        <a:font script="Talu" typeface="Microsoft New Tai Lue"/>
+        <a:font script="Tfng" typeface="Ebrima"/>
       </a:minorFont>
     </a:fontScheme>
     <a:fmtScheme name="Office">
@@ -2416,16 +4541,4 @@
     </a:ext>
   </a:extLst>
 </a:theme>
-</file>
-
-<file path=customXml/item1.xml><?xml version="1.0" encoding="utf-8"?>
-<b:Sources xmlns:b="http://schemas.openxmlformats.org/officeDocument/2006/bibliography" xmlns="http://schemas.openxmlformats.org/officeDocument/2006/bibliography" SelectedStyle="\APASixthEditionOfficeOnline.xsl" StyleName="APA" Version="6"/>
-</file>
-
-<file path=customXml/itemProps1.xml><?xml version="1.0" encoding="utf-8"?>
-<ds:datastoreItem xmlns:ds="http://schemas.openxmlformats.org/officeDocument/2006/customXml" ds:itemID="{C2F66AA4-8937-4A25-82FE-8F63F1B7A209}">
-  <ds:schemaRefs>
-    <ds:schemaRef ds:uri="http://schemas.openxmlformats.org/officeDocument/2006/bibliography"/>
-  </ds:schemaRefs>
-</ds:datastoreItem>
 </file>
</xml_diff>